<commit_message>
some corrections and additions to the report
</commit_message>
<xml_diff>
--- a/administration/WebEng-Final-Report-Group5.docx
+++ b/administration/WebEng-Final-Report-Group5.docx
@@ -1,10 +1,10 @@
 
 <file path=word/document.xml><?xml version="1.0" encoding="utf-8"?>
-<w:document xmlns:wpc="http://schemas.microsoft.com/office/word/2010/wordprocessingCanvas" xmlns:mo="http://schemas.microsoft.com/office/mac/office/2008/main" xmlns:mc="http://schemas.openxmlformats.org/markup-compatibility/2006" xmlns:mv="urn:schemas-microsoft-com:mac:vml" xmlns:o="urn:schemas-microsoft-com:office:office" xmlns:r="http://schemas.openxmlformats.org/officeDocument/2006/relationships" xmlns:m="http://schemas.openxmlformats.org/officeDocument/2006/math" xmlns:v="urn:schemas-microsoft-com:vml" xmlns:wp14="http://schemas.microsoft.com/office/word/2010/wordprocessingDrawing" xmlns:wp="http://schemas.openxmlformats.org/drawingml/2006/wordprocessingDrawing" xmlns:w10="urn:schemas-microsoft-com:office:word" xmlns:w="http://schemas.openxmlformats.org/wordprocessingml/2006/main" xmlns:w14="http://schemas.microsoft.com/office/word/2010/wordml" xmlns:w15="http://schemas.microsoft.com/office/word/2012/wordml" xmlns:wpg="http://schemas.microsoft.com/office/word/2010/wordprocessingGroup" xmlns:wpi="http://schemas.microsoft.com/office/word/2010/wordprocessingInk" xmlns:wne="http://schemas.microsoft.com/office/word/2006/wordml" xmlns:wps="http://schemas.microsoft.com/office/word/2010/wordprocessingShape" mc:Ignorable="w14 w15 wp14">
+<w:document xmlns:wpc="http://schemas.microsoft.com/office/word/2010/wordprocessingCanvas" xmlns:cx="http://schemas.microsoft.com/office/drawing/2014/chartex" xmlns:cx1="http://schemas.microsoft.com/office/drawing/2015/9/8/chartex" xmlns:cx2="http://schemas.microsoft.com/office/drawing/2015/10/21/chartex" xmlns:cx3="http://schemas.microsoft.com/office/drawing/2016/5/9/chartex" xmlns:cx4="http://schemas.microsoft.com/office/drawing/2016/5/10/chartex" xmlns:cx5="http://schemas.microsoft.com/office/drawing/2016/5/11/chartex" xmlns:cx6="http://schemas.microsoft.com/office/drawing/2016/5/12/chartex" xmlns:cx7="http://schemas.microsoft.com/office/drawing/2016/5/13/chartex" xmlns:cx8="http://schemas.microsoft.com/office/drawing/2016/5/14/chartex" xmlns:mc="http://schemas.openxmlformats.org/markup-compatibility/2006" xmlns:aink="http://schemas.microsoft.com/office/drawing/2016/ink" xmlns:am3d="http://schemas.microsoft.com/office/drawing/2017/model3d" xmlns:o="urn:schemas-microsoft-com:office:office" xmlns:r="http://schemas.openxmlformats.org/officeDocument/2006/relationships" xmlns:m="http://schemas.openxmlformats.org/officeDocument/2006/math" xmlns:v="urn:schemas-microsoft-com:vml" xmlns:wp14="http://schemas.microsoft.com/office/word/2010/wordprocessingDrawing" xmlns:wp="http://schemas.openxmlformats.org/drawingml/2006/wordprocessingDrawing" xmlns:w10="urn:schemas-microsoft-com:office:word" xmlns:w="http://schemas.openxmlformats.org/wordprocessingml/2006/main" xmlns:w14="http://schemas.microsoft.com/office/word/2010/wordml" xmlns:w15="http://schemas.microsoft.com/office/word/2012/wordml" xmlns:w16cid="http://schemas.microsoft.com/office/word/2016/wordml/cid" xmlns:w16se="http://schemas.microsoft.com/office/word/2015/wordml/symex" xmlns:wpg="http://schemas.microsoft.com/office/word/2010/wordprocessingGroup" xmlns:wpi="http://schemas.microsoft.com/office/word/2010/wordprocessingInk" xmlns:wne="http://schemas.microsoft.com/office/word/2006/wordml" xmlns:wps="http://schemas.microsoft.com/office/word/2010/wordprocessingShape" mc:Ignorable="w14 w15 w16se w16cid wp14">
   <w:body>
     <w:p>
       <w:pPr>
-        <w:pStyle w:val="Heading1"/>
+        <w:pStyle w:val="berschrift1"/>
         <w:numPr>
           <w:ilvl w:val="0"/>
           <w:numId w:val="0"/>
@@ -99,6 +99,15 @@
     </w:p>
     <w:sdt>
       <w:sdtPr>
+        <w:rPr>
+          <w:rFonts w:ascii="Calibri" w:hAnsi="Calibri"/>
+          <w:b w:val="0"/>
+          <w:bCs w:val="0"/>
+          <w:color w:val="auto"/>
+          <w:sz w:val="22"/>
+          <w:szCs w:val="22"/>
+          <w:lang w:val="fr-CH" w:eastAsia="fr-CH"/>
+        </w:rPr>
         <w:id w:val="1787073518"/>
         <w:docPartObj>
           <w:docPartGallery w:val="Table of Contents"/>
@@ -107,18 +116,13 @@
       </w:sdtPr>
       <w:sdtEndPr>
         <w:rPr>
-          <w:rFonts w:ascii="Calibri" w:hAnsi="Calibri"/>
           <w:noProof/>
-          <w:color w:val="auto"/>
-          <w:sz w:val="22"/>
-          <w:szCs w:val="22"/>
-          <w:lang w:val="fr-CH" w:eastAsia="fr-CH"/>
         </w:rPr>
       </w:sdtEndPr>
       <w:sdtContent>
         <w:p>
           <w:pPr>
-            <w:pStyle w:val="TOCHeading"/>
+            <w:pStyle w:val="Inhaltsverzeichnisberschrift"/>
           </w:pPr>
           <w:r>
             <w:t>Table of Contents</w:t>
@@ -126,7 +130,7 @@
         </w:p>
         <w:p>
           <w:pPr>
-            <w:pStyle w:val="TOC1"/>
+            <w:pStyle w:val="Verzeichnis1"/>
             <w:tabs>
               <w:tab w:val="right" w:leader="dot" w:pos="9628"/>
             </w:tabs>
@@ -219,7 +223,7 @@
         </w:p>
         <w:p>
           <w:pPr>
-            <w:pStyle w:val="TOC2"/>
+            <w:pStyle w:val="Verzeichnis2"/>
             <w:tabs>
               <w:tab w:val="left" w:pos="880"/>
               <w:tab w:val="right" w:leader="dot" w:pos="9628"/>
@@ -315,7 +319,7 @@
         </w:p>
         <w:p>
           <w:pPr>
-            <w:pStyle w:val="TOC2"/>
+            <w:pStyle w:val="Verzeichnis2"/>
             <w:tabs>
               <w:tab w:val="left" w:pos="880"/>
               <w:tab w:val="right" w:leader="dot" w:pos="9628"/>
@@ -411,7 +415,7 @@
         </w:p>
         <w:p>
           <w:pPr>
-            <w:pStyle w:val="TOC2"/>
+            <w:pStyle w:val="Verzeichnis2"/>
             <w:tabs>
               <w:tab w:val="left" w:pos="880"/>
               <w:tab w:val="right" w:leader="dot" w:pos="9628"/>
@@ -507,7 +511,7 @@
         </w:p>
         <w:p>
           <w:pPr>
-            <w:pStyle w:val="TOC1"/>
+            <w:pStyle w:val="Verzeichnis1"/>
             <w:tabs>
               <w:tab w:val="right" w:leader="dot" w:pos="9628"/>
             </w:tabs>
@@ -582,7 +586,7 @@
         </w:p>
         <w:p>
           <w:pPr>
-            <w:pStyle w:val="TOC2"/>
+            <w:pStyle w:val="Verzeichnis2"/>
             <w:tabs>
               <w:tab w:val="right" w:leader="dot" w:pos="9628"/>
             </w:tabs>
@@ -657,7 +661,7 @@
         </w:p>
         <w:p>
           <w:pPr>
-            <w:pStyle w:val="TOC2"/>
+            <w:pStyle w:val="Verzeichnis2"/>
             <w:tabs>
               <w:tab w:val="right" w:leader="dot" w:pos="9628"/>
             </w:tabs>
@@ -732,7 +736,7 @@
         </w:p>
         <w:p>
           <w:pPr>
-            <w:pStyle w:val="TOC2"/>
+            <w:pStyle w:val="Verzeichnis2"/>
             <w:tabs>
               <w:tab w:val="right" w:leader="dot" w:pos="9628"/>
             </w:tabs>
@@ -807,7 +811,7 @@
         </w:p>
         <w:p>
           <w:pPr>
-            <w:pStyle w:val="TOC2"/>
+            <w:pStyle w:val="Verzeichnis2"/>
             <w:tabs>
               <w:tab w:val="right" w:leader="dot" w:pos="9628"/>
             </w:tabs>
@@ -882,7 +886,7 @@
         </w:p>
         <w:p>
           <w:pPr>
-            <w:pStyle w:val="TOC3"/>
+            <w:pStyle w:val="Verzeichnis3"/>
             <w:tabs>
               <w:tab w:val="right" w:leader="dot" w:pos="9628"/>
             </w:tabs>
@@ -955,7 +959,7 @@
         </w:p>
         <w:p>
           <w:pPr>
-            <w:pStyle w:val="TOC3"/>
+            <w:pStyle w:val="Verzeichnis3"/>
             <w:tabs>
               <w:tab w:val="right" w:leader="dot" w:pos="9628"/>
             </w:tabs>
@@ -1040,7 +1044,7 @@
     </w:sdt>
     <w:p>
       <w:pPr>
-        <w:pStyle w:val="Heading2"/>
+        <w:pStyle w:val="berschrift2"/>
         <w:jc w:val="both"/>
         <w:rPr>
           <w:lang w:val="en-GB"/>
@@ -1120,7 +1124,45 @@
           <w:sz w:val="24"/>
           <w:lang w:val="en-GB"/>
         </w:rPr>
-        <w:t xml:space="preserve"> to apply technological skills presented during the lectures and to also make a survey activity on newest technological platforms in order to shared them with whole class</w:t>
+        <w:t xml:space="preserve"> to apply technological skills presented during the lectures and to also make a survey activity on newest technological platforms </w:t>
+      </w:r>
+      <w:proofErr w:type="gramStart"/>
+      <w:r>
+        <w:rPr>
+          <w:rFonts w:ascii="Arial" w:hAnsi="Arial" w:cs="Arial"/>
+          <w:color w:val="000000" w:themeColor="text1"/>
+          <w:sz w:val="24"/>
+          <w:lang w:val="en-GB"/>
+        </w:rPr>
+        <w:t>in order to</w:t>
+      </w:r>
+      <w:proofErr w:type="gramEnd"/>
+      <w:r>
+        <w:rPr>
+          <w:rFonts w:ascii="Arial" w:hAnsi="Arial" w:cs="Arial"/>
+          <w:color w:val="000000" w:themeColor="text1"/>
+          <w:sz w:val="24"/>
+          <w:lang w:val="en-GB"/>
+        </w:rPr>
+        <w:t xml:space="preserve"> share them with</w:t>
+      </w:r>
+      <w:r>
+        <w:rPr>
+          <w:rFonts w:ascii="Arial" w:hAnsi="Arial" w:cs="Arial"/>
+          <w:color w:val="000000" w:themeColor="text1"/>
+          <w:sz w:val="24"/>
+          <w:lang w:val="en-CH"/>
+        </w:rPr>
+        <w:t xml:space="preserve"> the</w:t>
+      </w:r>
+      <w:r>
+        <w:rPr>
+          <w:rFonts w:ascii="Arial" w:hAnsi="Arial" w:cs="Arial"/>
+          <w:color w:val="000000" w:themeColor="text1"/>
+          <w:sz w:val="24"/>
+          <w:lang w:val="en-GB"/>
+        </w:rPr>
+        <w:t xml:space="preserve"> whole class</w:t>
       </w:r>
       <w:r>
         <w:rPr>
@@ -1169,7 +1211,7 @@
     </w:p>
     <w:p>
       <w:pPr>
-        <w:pStyle w:val="ListParagraph"/>
+        <w:pStyle w:val="Listenabsatz"/>
         <w:numPr>
           <w:ilvl w:val="0"/>
           <w:numId w:val="20"/>
@@ -1218,7 +1260,7 @@
     </w:p>
     <w:p>
       <w:pPr>
-        <w:pStyle w:val="ListParagraph"/>
+        <w:pStyle w:val="Listenabsatz"/>
         <w:numPr>
           <w:ilvl w:val="0"/>
           <w:numId w:val="20"/>
@@ -1254,7 +1296,7 @@
     </w:p>
     <w:p>
       <w:pPr>
-        <w:pStyle w:val="ListParagraph"/>
+        <w:pStyle w:val="Listenabsatz"/>
         <w:numPr>
           <w:ilvl w:val="0"/>
           <w:numId w:val="20"/>
@@ -1315,7 +1357,7 @@
     </w:p>
     <w:p>
       <w:pPr>
-        <w:pStyle w:val="Heading2"/>
+        <w:pStyle w:val="berschrift2"/>
         <w:jc w:val="both"/>
         <w:rPr>
           <w:lang w:val="en-GB"/>
@@ -1378,7 +1420,7 @@
     </w:p>
     <w:p>
       <w:pPr>
-        <w:pStyle w:val="Heading2"/>
+        <w:pStyle w:val="berschrift2"/>
         <w:jc w:val="both"/>
         <w:rPr>
           <w:lang w:val="en-GB"/>
@@ -1434,7 +1476,7 @@
     </w:p>
     <w:p>
       <w:pPr>
-        <w:pStyle w:val="ListParagraph"/>
+        <w:pStyle w:val="Listenabsatz"/>
         <w:numPr>
           <w:ilvl w:val="0"/>
           <w:numId w:val="40"/>
@@ -1461,7 +1503,7 @@
     </w:p>
     <w:p>
       <w:pPr>
-        <w:pStyle w:val="ListParagraph"/>
+        <w:pStyle w:val="Listenabsatz"/>
         <w:numPr>
           <w:ilvl w:val="0"/>
           <w:numId w:val="40"/>
@@ -1483,7 +1525,7 @@
     </w:p>
     <w:p>
       <w:pPr>
-        <w:pStyle w:val="ListParagraph"/>
+        <w:pStyle w:val="Listenabsatz"/>
         <w:numPr>
           <w:ilvl w:val="0"/>
           <w:numId w:val="40"/>
@@ -1505,7 +1547,7 @@
     </w:p>
     <w:p>
       <w:pPr>
-        <w:pStyle w:val="ListParagraph"/>
+        <w:pStyle w:val="Listenabsatz"/>
         <w:numPr>
           <w:ilvl w:val="0"/>
           <w:numId w:val="40"/>
@@ -1539,7 +1581,7 @@
     </w:p>
     <w:p>
       <w:pPr>
-        <w:pStyle w:val="ListParagraph"/>
+        <w:pStyle w:val="Listenabsatz"/>
         <w:numPr>
           <w:ilvl w:val="0"/>
           <w:numId w:val="40"/>
@@ -1566,7 +1608,7 @@
     </w:p>
     <w:p>
       <w:pPr>
-        <w:pStyle w:val="ListParagraph"/>
+        <w:pStyle w:val="Listenabsatz"/>
         <w:numPr>
           <w:ilvl w:val="0"/>
           <w:numId w:val="40"/>
@@ -1587,7 +1629,7 @@
     </w:p>
     <w:p>
       <w:pPr>
-        <w:pStyle w:val="ListParagraph"/>
+        <w:pStyle w:val="Listenabsatz"/>
         <w:numPr>
           <w:ilvl w:val="0"/>
           <w:numId w:val="40"/>
@@ -1608,7 +1650,7 @@
     </w:p>
     <w:p>
       <w:pPr>
-        <w:pStyle w:val="ListParagraph"/>
+        <w:pStyle w:val="Listenabsatz"/>
         <w:numPr>
           <w:ilvl w:val="0"/>
           <w:numId w:val="40"/>
@@ -1635,7 +1677,7 @@
     </w:p>
     <w:p>
       <w:pPr>
-        <w:pStyle w:val="Heading1"/>
+        <w:pStyle w:val="berschrift1"/>
         <w:numPr>
           <w:ilvl w:val="0"/>
           <w:numId w:val="0"/>
@@ -1664,7 +1706,7 @@
     </w:p>
     <w:p>
       <w:pPr>
-        <w:pStyle w:val="Heading2"/>
+        <w:pStyle w:val="berschrift2"/>
         <w:numPr>
           <w:ilvl w:val="0"/>
           <w:numId w:val="0"/>
@@ -1761,7 +1803,7 @@
     </w:p>
     <w:p>
       <w:pPr>
-        <w:pStyle w:val="Heading2"/>
+        <w:pStyle w:val="berschrift2"/>
         <w:numPr>
           <w:ilvl w:val="0"/>
           <w:numId w:val="0"/>
@@ -1825,7 +1867,19 @@
         <w:rPr>
           <w:lang w:val="en-GB"/>
         </w:rPr>
-        <w:t xml:space="preserve"> we decided to with the full original MEAN-stack: Node.js, Express.js, AngularJS and MongoDB.</w:t>
+        <w:t xml:space="preserve"> we decided to</w:t>
+      </w:r>
+      <w:r>
+        <w:rPr>
+          <w:lang w:val="en-CH"/>
+        </w:rPr>
+        <w:t xml:space="preserve"> go</w:t>
+      </w:r>
+      <w:r>
+        <w:rPr>
+          <w:lang w:val="en-GB"/>
+        </w:rPr>
+        <w:t xml:space="preserve"> with the full original MEAN-stack: Node.js, Express.js, AngularJS and MongoDB.</w:t>
       </w:r>
       <w:r>
         <w:rPr>
@@ -1850,12 +1904,6 @@
         <w:rPr>
           <w:lang w:val="en-GB"/>
         </w:rPr>
-        <w:t xml:space="preserve"> </w:t>
-      </w:r>
-      <w:r>
-        <w:rPr>
-          <w:lang w:val="en-GB"/>
-        </w:rPr>
         <w:t xml:space="preserve">At the start of this project we chose to use the MEAN-stack </w:t>
       </w:r>
       <w:r>
@@ -1868,7 +1916,21 @@
         <w:rPr>
           <w:lang w:val="en-GB"/>
         </w:rPr>
-        <w:t>it is well documented and it is said to be fairly simple. Now that we have been using these technologies for the past months, we can look back and shine some light on them from our own experiences.</w:t>
+        <w:t xml:space="preserve">it is well </w:t>
+      </w:r>
+      <w:proofErr w:type="gramStart"/>
+      <w:r>
+        <w:rPr>
+          <w:lang w:val="en-GB"/>
+        </w:rPr>
+        <w:t>documented</w:t>
+      </w:r>
+      <w:proofErr w:type="gramEnd"/>
+      <w:r>
+        <w:rPr>
+          <w:lang w:val="en-GB"/>
+        </w:rPr>
+        <w:t xml:space="preserve"> and it is said to be fairly simple. Now that we have been using these technologies for the past months, we can look back and shine some light on them from our own experiences.</w:t>
       </w:r>
     </w:p>
     <w:p>
@@ -1907,7 +1969,35 @@
           <w:color w:val="000000" w:themeColor="text1"/>
           <w:lang w:val="en-GB"/>
         </w:rPr>
-        <w:t xml:space="preserve">As expected we found a very large community for all of the MEAN technologies, which was a very big help for us. Especially for AngularJS. We think that the package manager of Node.js, </w:t>
+        <w:t xml:space="preserve">As expected we found a very large community for all of the MEAN technologies, which was a very big help for us. </w:t>
+      </w:r>
+      <w:r>
+        <w:rPr>
+          <w:color w:val="000000" w:themeColor="text1"/>
+          <w:lang w:val="en-CH"/>
+        </w:rPr>
+        <w:t>This was e</w:t>
+      </w:r>
+      <w:r>
+        <w:rPr>
+          <w:color w:val="000000" w:themeColor="text1"/>
+          <w:lang w:val="en-GB"/>
+        </w:rPr>
+        <w:t>specially</w:t>
+      </w:r>
+      <w:r>
+        <w:rPr>
+          <w:color w:val="000000" w:themeColor="text1"/>
+          <w:lang w:val="en-CH"/>
+        </w:rPr>
+        <w:t xml:space="preserve"> the case</w:t>
+      </w:r>
+      <w:r>
+        <w:rPr>
+          <w:color w:val="000000" w:themeColor="text1"/>
+          <w:lang w:val="en-GB"/>
+        </w:rPr>
+        <w:t xml:space="preserve"> for AngularJS. We think that the package manager of Node.js, </w:t>
       </w:r>
       <w:proofErr w:type="spellStart"/>
       <w:r>
@@ -1944,30 +2034,21 @@
           <w:color w:val="000000" w:themeColor="text1"/>
           <w:lang w:val="en-GB"/>
         </w:rPr>
-        <w:t xml:space="preserve">especially when the alternative is Windows </w:t>
-      </w:r>
-      <w:proofErr w:type="gramStart"/>
+        <w:t>especially when the alternative is Windows CLI.</w:t>
+      </w:r>
       <w:r>
         <w:rPr>
           <w:color w:val="000000" w:themeColor="text1"/>
-          <w:lang w:val="en-GB"/>
-        </w:rPr>
-        <w:t>CLI .</w:t>
+          <w:lang w:val="en-CH"/>
+        </w:rPr>
+        <w:t xml:space="preserve"> </w:t>
       </w:r>
       <w:r>
         <w:rPr>
           <w:color w:val="000000" w:themeColor="text1"/>
           <w:lang w:val="en-GB"/>
         </w:rPr>
-        <w:t>On</w:t>
-      </w:r>
-      <w:proofErr w:type="gramEnd"/>
-      <w:r>
-        <w:rPr>
-          <w:color w:val="000000" w:themeColor="text1"/>
-          <w:lang w:val="en-GB"/>
-        </w:rPr>
-        <w:t xml:space="preserve"> the other hand, we </w:t>
+        <w:t xml:space="preserve">On the other hand, we </w:t>
       </w:r>
       <w:r>
         <w:rPr>
@@ -2017,7 +2098,14 @@
           <w:color w:val="000000" w:themeColor="text1"/>
           <w:lang w:val="en-GB"/>
         </w:rPr>
-        <w:t xml:space="preserve">Other technologies we used next to or on top of the MEAN-stack are: </w:t>
+        <w:t>Other technologies we used next to or on top of the MEAN-stack are: Heroku to deploy our app, Beautiful</w:t>
+      </w:r>
+      <w:r>
+        <w:rPr>
+          <w:color w:val="000000" w:themeColor="text1"/>
+          <w:lang w:val="en-CH"/>
+        </w:rPr>
+        <w:t>S</w:t>
       </w:r>
       <w:proofErr w:type="spellStart"/>
       <w:r>
@@ -2025,7 +2113,7 @@
           <w:color w:val="000000" w:themeColor="text1"/>
           <w:lang w:val="en-GB"/>
         </w:rPr>
-        <w:t>Heroku</w:t>
+        <w:t>oup</w:t>
       </w:r>
       <w:proofErr w:type="spellEnd"/>
       <w:r>
@@ -2033,7 +2121,49 @@
           <w:color w:val="000000" w:themeColor="text1"/>
           <w:lang w:val="en-GB"/>
         </w:rPr>
-        <w:t xml:space="preserve"> to deploy our app, </w:t>
+        <w:t xml:space="preserve"> to do a crawler </w:t>
+      </w:r>
+      <w:r>
+        <w:rPr>
+          <w:color w:val="000000" w:themeColor="text1"/>
+          <w:lang w:val="en-CH"/>
+        </w:rPr>
+        <w:t>for</w:t>
+      </w:r>
+      <w:r>
+        <w:rPr>
+          <w:color w:val="000000" w:themeColor="text1"/>
+          <w:lang w:val="en-GB"/>
+        </w:rPr>
+        <w:t xml:space="preserve"> t</w:t>
+      </w:r>
+      <w:r>
+        <w:rPr>
+          <w:color w:val="000000" w:themeColor="text1"/>
+          <w:lang w:val="en-GB"/>
+        </w:rPr>
+        <w:t>he real data, B</w:t>
+      </w:r>
+      <w:r>
+        <w:rPr>
+          <w:color w:val="000000" w:themeColor="text1"/>
+          <w:lang w:val="en-GB"/>
+        </w:rPr>
+        <w:t>ootstrap</w:t>
+      </w:r>
+      <w:r>
+        <w:rPr>
+          <w:color w:val="000000" w:themeColor="text1"/>
+          <w:lang w:val="en-CH"/>
+        </w:rPr>
+        <w:t xml:space="preserve"> for the frontend</w:t>
+      </w:r>
+      <w:r>
+        <w:rPr>
+          <w:color w:val="000000" w:themeColor="text1"/>
+          <w:lang w:val="en-GB"/>
+        </w:rPr>
+        <w:t xml:space="preserve"> and </w:t>
       </w:r>
       <w:proofErr w:type="spellStart"/>
       <w:r>
@@ -2041,46 +2171,23 @@
           <w:color w:val="000000" w:themeColor="text1"/>
           <w:lang w:val="en-GB"/>
         </w:rPr>
-        <w:t>Beautifulsoup</w:t>
+        <w:t>N</w:t>
+      </w:r>
+      <w:r>
+        <w:rPr>
+          <w:color w:val="000000" w:themeColor="text1"/>
+          <w:lang w:val="en-GB"/>
+        </w:rPr>
+        <w:t>odemailer</w:t>
       </w:r>
       <w:proofErr w:type="spellEnd"/>
       <w:r>
         <w:rPr>
           <w:color w:val="000000" w:themeColor="text1"/>
-          <w:lang w:val="en-GB"/>
-        </w:rPr>
-        <w:t xml:space="preserve"> to do a crawler of t</w:t>
-      </w:r>
-      <w:r>
-        <w:rPr>
-          <w:color w:val="000000" w:themeColor="text1"/>
-          <w:lang w:val="en-GB"/>
-        </w:rPr>
-        <w:t>he real data, B</w:t>
-      </w:r>
-      <w:r>
-        <w:rPr>
-          <w:color w:val="000000" w:themeColor="text1"/>
-          <w:lang w:val="en-GB"/>
-        </w:rPr>
-        <w:t xml:space="preserve">ootstrap and </w:t>
-      </w:r>
-      <w:proofErr w:type="spellStart"/>
-      <w:r>
-        <w:rPr>
-          <w:color w:val="000000" w:themeColor="text1"/>
-          <w:lang w:val="en-GB"/>
-        </w:rPr>
-        <w:t>N</w:t>
-      </w:r>
-      <w:r>
-        <w:rPr>
-          <w:color w:val="000000" w:themeColor="text1"/>
-          <w:lang w:val="en-GB"/>
-        </w:rPr>
-        <w:t>odemailer</w:t>
-      </w:r>
-      <w:proofErr w:type="spellEnd"/>
+          <w:lang w:val="en-CH"/>
+        </w:rPr>
+        <w:t xml:space="preserve"> being used in the contact form</w:t>
+      </w:r>
       <w:r>
         <w:rPr>
           <w:color w:val="000000" w:themeColor="text1"/>
@@ -2101,7 +2208,42 @@
           <w:lang w:val="en-GB"/>
         </w:rPr>
         <w:lastRenderedPageBreak/>
-        <w:t xml:space="preserve">We can recommend </w:t>
+        <w:t>We can recommend Heroku if you wa</w:t>
+      </w:r>
+      <w:r>
+        <w:rPr>
+          <w:color w:val="000000" w:themeColor="text1"/>
+          <w:lang w:val="en-GB"/>
+        </w:rPr>
+        <w:t>nt to deploy anything quickly</w:t>
+      </w:r>
+      <w:r>
+        <w:rPr>
+          <w:color w:val="000000" w:themeColor="text1"/>
+          <w:lang w:val="en-CH"/>
+        </w:rPr>
+        <w:t>;</w:t>
+      </w:r>
+      <w:r>
+        <w:rPr>
+          <w:color w:val="000000" w:themeColor="text1"/>
+          <w:lang w:val="en-GB"/>
+        </w:rPr>
+        <w:t xml:space="preserve"> i</w:t>
+      </w:r>
+      <w:r>
+        <w:rPr>
+          <w:color w:val="000000" w:themeColor="text1"/>
+          <w:lang w:val="en-GB"/>
+        </w:rPr>
+        <w:t>t was very easy to set up. Beautiful</w:t>
+      </w:r>
+      <w:r>
+        <w:rPr>
+          <w:color w:val="000000" w:themeColor="text1"/>
+          <w:lang w:val="en-CH"/>
+        </w:rPr>
+        <w:t>S</w:t>
       </w:r>
       <w:proofErr w:type="spellStart"/>
       <w:r>
@@ -2109,7 +2251,7 @@
           <w:color w:val="000000" w:themeColor="text1"/>
           <w:lang w:val="en-GB"/>
         </w:rPr>
-        <w:t>Heroku</w:t>
+        <w:t>oup</w:t>
       </w:r>
       <w:proofErr w:type="spellEnd"/>
       <w:r>
@@ -2117,53 +2259,49 @@
           <w:color w:val="000000" w:themeColor="text1"/>
           <w:lang w:val="en-GB"/>
         </w:rPr>
-        <w:t xml:space="preserve"> if you wa</w:t>
+        <w:t xml:space="preserve"> was also very user</w:t>
       </w:r>
       <w:r>
         <w:rPr>
           <w:color w:val="000000" w:themeColor="text1"/>
-          <w:lang w:val="en-GB"/>
-        </w:rPr>
-        <w:t>nt to deploy anything quickly, i</w:t>
+          <w:lang w:val="en-CH"/>
+        </w:rPr>
+        <w:t xml:space="preserve"> </w:t>
       </w:r>
       <w:r>
         <w:rPr>
           <w:color w:val="000000" w:themeColor="text1"/>
           <w:lang w:val="en-GB"/>
         </w:rPr>
-        <w:t xml:space="preserve">t was very easy to set up. </w:t>
-      </w:r>
-      <w:proofErr w:type="spellStart"/>
+        <w:t>friendly</w:t>
+      </w:r>
       <w:r>
         <w:rPr>
           <w:color w:val="000000" w:themeColor="text1"/>
-          <w:lang w:val="en-GB"/>
-        </w:rPr>
-        <w:t>Beautifulsoup</w:t>
-      </w:r>
-      <w:proofErr w:type="spellEnd"/>
+          <w:lang w:val="en-CH"/>
+        </w:rPr>
+        <w:t>.</w:t>
+      </w:r>
       <w:r>
         <w:rPr>
           <w:color w:val="000000" w:themeColor="text1"/>
           <w:lang w:val="en-GB"/>
         </w:rPr>
-        <w:t xml:space="preserve"> was also very </w:t>
-      </w:r>
-      <w:proofErr w:type="spellStart"/>
+        <w:t xml:space="preserve"> </w:t>
+      </w:r>
       <w:r>
         <w:rPr>
           <w:color w:val="000000" w:themeColor="text1"/>
-          <w:lang w:val="en-GB"/>
-        </w:rPr>
-        <w:t>userfriendly</w:t>
-      </w:r>
-      <w:proofErr w:type="spellEnd"/>
+          <w:lang w:val="en-CH"/>
+        </w:rPr>
+        <w:t>T</w:t>
+      </w:r>
       <w:r>
         <w:rPr>
           <w:color w:val="000000" w:themeColor="text1"/>
           <w:lang w:val="en-GB"/>
         </w:rPr>
-        <w:t xml:space="preserve"> to get the data from the respective websites, there wasn’t much coding required. We used Bootstrap on top of the MEAN-stack to give our program a bit more shape. We found it to have a nice look and it was quite easy to understand and use, thanks to the very rigorous documentation provided on their website.</w:t>
+        <w:t>o get the data from the respective websites, there wasn’t much coding required. We used Bootstrap on top of the MEAN-stack to give our program a bit more shape. We found it to have a nice look and it was quite easy to understand and use, thanks to the very rigorous documentation provided on their website.</w:t>
       </w:r>
       <w:r>
         <w:rPr>
@@ -2198,7 +2336,7 @@
     </w:p>
     <w:p>
       <w:pPr>
-        <w:pStyle w:val="Heading2"/>
+        <w:pStyle w:val="berschrift2"/>
         <w:numPr>
           <w:ilvl w:val="0"/>
           <w:numId w:val="0"/>
@@ -2235,7 +2373,19 @@
         <w:rPr>
           <w:lang w:val="en-GB"/>
         </w:rPr>
-        <w:t>rent environments. Concerning the OS, we worked with both Windows 10 and Mac OS X. The overall consensus about this is that the CLI available in Windows does a very poor job, compared to the CLIs available in Mac OS X or Linux distributions.</w:t>
+        <w:t>rent environments. Concerning the OS, we worked with both Windows 10 and Mac OS X</w:t>
+      </w:r>
+      <w:r>
+        <w:rPr>
+          <w:lang w:val="en-CH"/>
+        </w:rPr>
+        <w:t xml:space="preserve"> High Sierra</w:t>
+      </w:r>
+      <w:r>
+        <w:rPr>
+          <w:lang w:val="en-GB"/>
+        </w:rPr>
+        <w:t>. The overall consensus about this is that the CLI available in Windows does a very poor job, compared to the CLIs available in Mac OS X or Linux distributions.</w:t>
       </w:r>
     </w:p>
     <w:p>
@@ -2249,41 +2399,13 @@
         <w:rPr>
           <w:lang w:val="en-GB"/>
         </w:rPr>
-        <w:t xml:space="preserve">Further we used </w:t>
-      </w:r>
-      <w:proofErr w:type="spellStart"/>
-      <w:r>
-        <w:rPr>
-          <w:lang w:val="en-GB"/>
-        </w:rPr>
-        <w:t>WebStorm</w:t>
-      </w:r>
-      <w:proofErr w:type="spellEnd"/>
-      <w:r>
-        <w:rPr>
-          <w:lang w:val="en-GB"/>
-        </w:rPr>
-        <w:t xml:space="preserve"> and Sublime Text to code in.</w:t>
-      </w:r>
-      <w:r>
-        <w:rPr>
-          <w:lang w:val="en-GB"/>
-        </w:rPr>
-        <w:t xml:space="preserve"> </w:t>
-      </w:r>
-      <w:proofErr w:type="spellStart"/>
-      <w:r>
-        <w:rPr>
-          <w:lang w:val="en-GB"/>
-        </w:rPr>
-        <w:t>WebStorm</w:t>
-      </w:r>
-      <w:proofErr w:type="spellEnd"/>
-      <w:r>
-        <w:rPr>
-          <w:lang w:val="en-GB"/>
-        </w:rPr>
-        <w:t xml:space="preserve"> is a </w:t>
+        <w:t>Further we used WebStorm and Sublime Text to code in.</w:t>
+      </w:r>
+      <w:r>
+        <w:rPr>
+          <w:lang w:val="en-GB"/>
+        </w:rPr>
+        <w:t xml:space="preserve"> WebStorm is a </w:t>
       </w:r>
       <w:r>
         <w:rPr>
@@ -2302,7 +2424,7 @@
     </w:p>
     <w:p>
       <w:pPr>
-        <w:pStyle w:val="Heading2"/>
+        <w:pStyle w:val="berschrift2"/>
         <w:numPr>
           <w:ilvl w:val="0"/>
           <w:numId w:val="0"/>
@@ -2322,7 +2444,7 @@
     </w:p>
     <w:p>
       <w:pPr>
-        <w:pStyle w:val="Heading3"/>
+        <w:pStyle w:val="berschrift3"/>
         <w:numPr>
           <w:ilvl w:val="0"/>
           <w:numId w:val="0"/>
@@ -2370,7 +2492,19 @@
         <w:rPr>
           <w:lang w:val="en-GB"/>
         </w:rPr>
-        <w:t>-websites. At first</w:t>
+        <w:t>-websites</w:t>
+      </w:r>
+      <w:r>
+        <w:rPr>
+          <w:lang w:val="en-CH"/>
+        </w:rPr>
+        <w:t xml:space="preserve"> of the three universities</w:t>
+      </w:r>
+      <w:r>
+        <w:rPr>
+          <w:lang w:val="en-GB"/>
+        </w:rPr>
+        <w:t>. At first</w:t>
       </w:r>
       <w:r>
         <w:rPr>
@@ -2414,7 +2548,19 @@
         <w:rPr>
           <w:lang w:val="en-GB"/>
         </w:rPr>
-        <w:t xml:space="preserve">websites, to try to get access to the data the simple way. </w:t>
+        <w:t xml:space="preserve">websites, to try to get access to the data </w:t>
+      </w:r>
+      <w:r>
+        <w:rPr>
+          <w:lang w:val="en-CH"/>
+        </w:rPr>
+        <w:t>in a</w:t>
+      </w:r>
+      <w:r>
+        <w:rPr>
+          <w:lang w:val="en-GB"/>
+        </w:rPr>
+        <w:t xml:space="preserve"> simple way. </w:t>
       </w:r>
       <w:r>
         <w:rPr>
@@ -2426,7 +2572,7 @@
         <w:rPr>
           <w:lang w:val="en-GB"/>
         </w:rPr>
-        <w:t xml:space="preserve"> they did not want to cooperate by giving us access to an API or in another way, so we had to improvise. That is how the crawler-idea originated. </w:t>
+        <w:t xml:space="preserve"> they did not want to cooperate by giving us access to an API or in another way, we had to improvise. That is how the crawler-idea originated. </w:t>
       </w:r>
       <w:r>
         <w:rPr>
@@ -2460,27 +2606,105 @@
         <w:rPr>
           <w:lang w:val="en-GB"/>
         </w:rPr>
-        <w:t xml:space="preserve"> and Joel </w:t>
+        <w:t xml:space="preserve"> and Joel Niklaus developed a cr</w:t>
+      </w:r>
+      <w:r>
+        <w:rPr>
+          <w:lang w:val="en-GB"/>
+        </w:rPr>
+        <w:t xml:space="preserve">awler which visits the </w:t>
       </w:r>
       <w:proofErr w:type="spellStart"/>
       <w:r>
         <w:rPr>
           <w:lang w:val="en-GB"/>
         </w:rPr>
-        <w:t>Niklaus</w:t>
+        <w:t>unisport</w:t>
       </w:r>
       <w:proofErr w:type="spellEnd"/>
       <w:r>
         <w:rPr>
           <w:lang w:val="en-GB"/>
         </w:rPr>
-        <w:t xml:space="preserve"> developed a cr</w:t>
-      </w:r>
-      <w:r>
-        <w:rPr>
-          <w:lang w:val="en-GB"/>
-        </w:rPr>
-        <w:t xml:space="preserve">awler which visits the </w:t>
+        <w:t>-</w:t>
+      </w:r>
+      <w:r>
+        <w:rPr>
+          <w:lang w:val="en-GB"/>
+        </w:rPr>
+        <w:t>websites, scans them and then downloads the data and outputs it as a JSON array of courses.</w:t>
+      </w:r>
+      <w:r>
+        <w:rPr>
+          <w:lang w:val="en-GB"/>
+        </w:rPr>
+        <w:t xml:space="preserve"> The </w:t>
+      </w:r>
+      <w:r>
+        <w:rPr>
+          <w:lang w:val="en-GB"/>
+        </w:rPr>
+        <w:t xml:space="preserve">library that was used to do this is Beautiful Soup </w:t>
+      </w:r>
+      <w:r>
+        <w:rPr>
+          <w:lang w:val="en-GB"/>
+        </w:rPr>
+        <w:t>(</w:t>
+      </w:r>
+      <w:hyperlink r:id="rId8" w:history="1">
+        <w:r>
+          <w:rPr>
+            <w:rStyle w:val="Hyperlink"/>
+            <w:lang w:val="en-GB"/>
+          </w:rPr>
+          <w:t>https://www.crummy.com/software/BeautifulSoup/bs4/doc/</w:t>
+        </w:r>
+      </w:hyperlink>
+      <w:r>
+        <w:rPr>
+          <w:lang w:val="en-GB"/>
+        </w:rPr>
+        <w:t>)</w:t>
+      </w:r>
+      <w:r>
+        <w:rPr>
+          <w:lang w:val="en-GB"/>
+        </w:rPr>
+        <w:t xml:space="preserve">. This library is based on Python, so python was used as programming language for the crawler. The full code is available on GitHub </w:t>
+      </w:r>
+      <w:r>
+        <w:rPr>
+          <w:lang w:val="en-GB"/>
+        </w:rPr>
+        <w:t>(</w:t>
+      </w:r>
+      <w:hyperlink r:id="rId9" w:history="1">
+        <w:r>
+          <w:rPr>
+            <w:rStyle w:val="Hyperlink"/>
+            <w:lang w:val="en-GB"/>
+          </w:rPr>
+          <w:t>https://github.com/JoelNiklaus/UniSport-Crawler</w:t>
+        </w:r>
+      </w:hyperlink>
+      <w:r>
+        <w:rPr>
+          <w:lang w:val="en-GB"/>
+        </w:rPr>
+        <w:t>)</w:t>
+      </w:r>
+      <w:r>
+        <w:rPr>
+          <w:lang w:val="en-GB"/>
+        </w:rPr>
+        <w:t>.</w:t>
+      </w:r>
+      <w:r>
+        <w:rPr>
+          <w:lang w:val="en-GB"/>
+        </w:rPr>
+        <w:t xml:space="preserve"> As mentioned before, in our experience the library was pretty easy to use and very practical. Therefore, our codebase could be kept quite small. The entire crawler code for one </w:t>
       </w:r>
       <w:proofErr w:type="spellStart"/>
       <w:r>
@@ -2494,93 +2718,19 @@
         <w:rPr>
           <w:lang w:val="en-GB"/>
         </w:rPr>
-        <w:t>-</w:t>
-      </w:r>
-      <w:r>
-        <w:rPr>
-          <w:lang w:val="en-GB"/>
-        </w:rPr>
-        <w:t>websites, scans them and then downloads the data and outputs it as a JSON array of courses.</w:t>
-      </w:r>
-      <w:r>
-        <w:rPr>
-          <w:lang w:val="en-GB"/>
-        </w:rPr>
-        <w:t xml:space="preserve"> The </w:t>
-      </w:r>
-      <w:r>
-        <w:rPr>
-          <w:lang w:val="en-GB"/>
-        </w:rPr>
-        <w:t xml:space="preserve">library that was used to do this is Beautiful Soup </w:t>
-      </w:r>
-      <w:r>
-        <w:rPr>
-          <w:lang w:val="en-GB"/>
-        </w:rPr>
-        <w:t>(</w:t>
-      </w:r>
-      <w:r>
-        <w:rPr>
-          <w:lang w:val="en-GB"/>
-        </w:rPr>
-        <w:t>https://www.crummy.com/software/BeautifulSoup/bs4/doc/</w:t>
-      </w:r>
-      <w:r>
-        <w:rPr>
-          <w:lang w:val="en-GB"/>
-        </w:rPr>
-        <w:t>)</w:t>
-      </w:r>
-      <w:r>
-        <w:rPr>
-          <w:lang w:val="en-GB"/>
-        </w:rPr>
-        <w:t xml:space="preserve">. This library is based on Python, so python was used as programming language for the crawler. The full code is available on GitHub </w:t>
-      </w:r>
-      <w:r>
-        <w:rPr>
-          <w:lang w:val="en-GB"/>
-        </w:rPr>
-        <w:t>(</w:t>
-      </w:r>
-      <w:r>
-        <w:rPr>
-          <w:lang w:val="en-GB"/>
-        </w:rPr>
-        <w:t>https://github.com/JoelNiklaus/UniSport-Crawler</w:t>
-      </w:r>
-      <w:r>
-        <w:rPr>
-          <w:lang w:val="en-GB"/>
-        </w:rPr>
-        <w:t>)</w:t>
-      </w:r>
-      <w:r>
-        <w:rPr>
-          <w:lang w:val="en-GB"/>
-        </w:rPr>
-        <w:t>.</w:t>
-      </w:r>
-      <w:r>
-        <w:rPr>
-          <w:lang w:val="en-GB"/>
-        </w:rPr>
-        <w:t xml:space="preserve"> As mentioned before, in our experience the library was pretty easy to use and very practical. Therefore, our codebase could be kept quite small. The entire crawler code for one </w:t>
-      </w:r>
-      <w:proofErr w:type="spellStart"/>
-      <w:r>
-        <w:rPr>
-          <w:lang w:val="en-GB"/>
-        </w:rPr>
-        <w:t>unisport</w:t>
-      </w:r>
-      <w:proofErr w:type="spellEnd"/>
-      <w:r>
-        <w:rPr>
-          <w:lang w:val="en-GB"/>
-        </w:rPr>
-        <w:t xml:space="preserve"> page, is only 100 lines on average. Sadly, the final version was finished a bit too late to be able to include the data from Bern. Our application now displays the present data of the courses offered by the University of Fribourg.</w:t>
+        <w:t xml:space="preserve"> page, is only 100 lines on average. Sadly, the final version was finished a bit too late to be able to include the data from Bern</w:t>
+      </w:r>
+      <w:r>
+        <w:rPr>
+          <w:lang w:val="en-CH"/>
+        </w:rPr>
+        <w:t xml:space="preserve"> and Neuchatel</w:t>
+      </w:r>
+      <w:r>
+        <w:rPr>
+          <w:lang w:val="en-GB"/>
+        </w:rPr>
+        <w:t>. Our application now displays the present data of the courses offered by the University of Fribourg.</w:t>
       </w:r>
     </w:p>
     <w:p>
@@ -2639,7 +2789,7 @@
                     <pic:cNvPicPr/>
                   </pic:nvPicPr>
                   <pic:blipFill>
-                    <a:blip r:embed="rId8">
+                    <a:blip r:embed="rId10">
                       <a:extLst>
                         <a:ext uri="{28A0092B-C50C-407E-A947-70E740481C1C}">
                           <a14:useLocalDpi xmlns:a14="http://schemas.microsoft.com/office/drawing/2010/main" val="0"/>
@@ -2716,7 +2866,7 @@
                     <pic:cNvPicPr/>
                   </pic:nvPicPr>
                   <pic:blipFill>
-                    <a:blip r:embed="rId9">
+                    <a:blip r:embed="rId11">
                       <a:extLst>
                         <a:ext uri="{28A0092B-C50C-407E-A947-70E740481C1C}">
                           <a14:useLocalDpi xmlns:a14="http://schemas.microsoft.com/office/drawing/2010/main" val="0"/>
@@ -2745,7 +2895,7 @@
     </w:p>
     <w:p>
       <w:pPr>
-        <w:pStyle w:val="Heading3"/>
+        <w:pStyle w:val="berschrift3"/>
         <w:numPr>
           <w:ilvl w:val="0"/>
           <w:numId w:val="0"/>
@@ -2779,7 +2929,19 @@
         <w:rPr>
           <w:lang w:val="en-GB"/>
         </w:rPr>
-        <w:t>of our application we want to draw attention to is the instantaneous data retrieval from our MongoDB database.</w:t>
+        <w:t>of our application we want to draw attention to</w:t>
+      </w:r>
+      <w:r>
+        <w:rPr>
+          <w:lang w:val="en-CH"/>
+        </w:rPr>
+        <w:t>,</w:t>
+      </w:r>
+      <w:r>
+        <w:rPr>
+          <w:lang w:val="en-GB"/>
+        </w:rPr>
+        <w:t xml:space="preserve"> is the instantaneous data retrieval from our MongoDB database.</w:t>
       </w:r>
       <w:r>
         <w:rPr>
@@ -2803,7 +2965,19 @@
         <w:rPr>
           <w:lang w:val="en-GB"/>
         </w:rPr>
-        <w:t>Mongoose. Mongoose is a very useful technology to have easy instantaneous access your database, a job which would be rather tedious to do without it. It acts as a gateway between the Node.js server and the MongoDB server. Mongoose uses schemas to model the data it’s passing.</w:t>
+        <w:t>Mongoose. Mongoose is a very useful technology to have easy instantaneous access your database, a job which would be rather tedious to do without it. It acts as a gateway between the Node.js server and the MongoDB server. Mongoose uses schemas to model the data it</w:t>
+      </w:r>
+      <w:r>
+        <w:rPr>
+          <w:lang w:val="en-CH"/>
+        </w:rPr>
+        <w:t xml:space="preserve"> handles</w:t>
+      </w:r>
+      <w:r>
+        <w:rPr>
+          <w:lang w:val="en-GB"/>
+        </w:rPr>
+        <w:t>.</w:t>
       </w:r>
     </w:p>
     <w:p>
@@ -2816,7 +2990,7 @@
         <w:rPr>
           <w:lang w:val="en-GB"/>
         </w:rPr>
-        <w:t>We imported the day from the crawler for Fribourg as a JSON file and created a collection for it in our MongoDB database.  Afterwards, we created a data model which can be used to query the course data from the Fribourg collection.</w:t>
+        <w:t>We imported the day from the crawler for Fribourg as a JSON file and created a collection for it in our MongoDB database. Afterwards, we created a data model which can be used to query the course data from the Fribourg collection.</w:t>
       </w:r>
       <w:r>
         <w:rPr>
@@ -2864,7 +3038,7 @@
                     <pic:cNvPicPr/>
                   </pic:nvPicPr>
                   <pic:blipFill>
-                    <a:blip r:embed="rId10">
+                    <a:blip r:embed="rId12">
                       <a:extLst>
                         <a:ext uri="{28A0092B-C50C-407E-A947-70E740481C1C}">
                           <a14:useLocalDpi xmlns:a14="http://schemas.microsoft.com/office/drawing/2010/main" val="0"/>
@@ -2931,7 +3105,7 @@
                     <pic:cNvPicPr/>
                   </pic:nvPicPr>
                   <pic:blipFill>
-                    <a:blip r:embed="rId11">
+                    <a:blip r:embed="rId13">
                       <a:extLst>
                         <a:ext uri="{28A0092B-C50C-407E-A947-70E740481C1C}">
                           <a14:useLocalDpi xmlns:a14="http://schemas.microsoft.com/office/drawing/2010/main" val="0"/>
@@ -2999,7 +3173,7 @@
                     <pic:cNvPicPr/>
                   </pic:nvPicPr>
                   <pic:blipFill>
-                    <a:blip r:embed="rId12">
+                    <a:blip r:embed="rId14">
                       <a:extLst>
                         <a:ext uri="{28A0092B-C50C-407E-A947-70E740481C1C}">
                           <a14:useLocalDpi xmlns:a14="http://schemas.microsoft.com/office/drawing/2010/main" val="0"/>
@@ -3041,7 +3215,7 @@
     </w:p>
     <w:p>
       <w:pPr>
-        <w:pStyle w:val="Heading3"/>
+        <w:pStyle w:val="berschrift3"/>
         <w:numPr>
           <w:ilvl w:val="0"/>
           <w:numId w:val="0"/>
@@ -3067,7 +3241,31 @@
         <w:rPr>
           <w:lang w:val="en-GB"/>
         </w:rPr>
-        <w:t xml:space="preserve">The last part we of our application we will shortly mention is the contact page. For users to be able to contact the administrators of the </w:t>
+        <w:t>The last part of our application</w:t>
+      </w:r>
+      <w:r>
+        <w:rPr>
+          <w:lang w:val="en-CH"/>
+        </w:rPr>
+        <w:t>,</w:t>
+      </w:r>
+      <w:r>
+        <w:rPr>
+          <w:lang w:val="en-GB"/>
+        </w:rPr>
+        <w:t xml:space="preserve"> we will shortly mention</w:t>
+      </w:r>
+      <w:r>
+        <w:rPr>
+          <w:lang w:val="en-CH"/>
+        </w:rPr>
+        <w:t>,</w:t>
+      </w:r>
+      <w:r>
+        <w:rPr>
+          <w:lang w:val="en-GB"/>
+        </w:rPr>
+        <w:t xml:space="preserve"> is the contact page. For users to be able to contact the administrators of the </w:t>
       </w:r>
       <w:proofErr w:type="spellStart"/>
       <w:r>
@@ -3081,7 +3279,27 @@
         <w:rPr>
           <w:lang w:val="en-GB"/>
         </w:rPr>
-        <w:t xml:space="preserve"> web application with any remaining questions, we set up a small contact page. Front-end this is implemented as a form, which is handled by AngularJS in the controller. The data retrieved from the form is the sent with a HTTP POST-method. This post uses the module </w:t>
+        <w:t xml:space="preserve"> web application with any remaining questions, we set up a small contact page. </w:t>
+      </w:r>
+      <w:r>
+        <w:rPr>
+          <w:lang w:val="en-CH"/>
+        </w:rPr>
+        <w:t>In the f</w:t>
+      </w:r>
+      <w:proofErr w:type="spellStart"/>
+      <w:r>
+        <w:rPr>
+          <w:lang w:val="en-GB"/>
+        </w:rPr>
+        <w:t>ront</w:t>
+      </w:r>
+      <w:proofErr w:type="spellEnd"/>
+      <w:r>
+        <w:rPr>
+          <w:lang w:val="en-GB"/>
+        </w:rPr>
+        <w:t xml:space="preserve">-end this is implemented as a form, which is handled by AngularJS in the controller. The data retrieved from the form is the sent with a HTTP POST-method. This post uses the module </w:t>
       </w:r>
       <w:proofErr w:type="spellStart"/>
       <w:r>
@@ -3116,21 +3334,7 @@
         <w:rPr>
           <w:lang w:val="en-GB"/>
         </w:rPr>
-        <w:t xml:space="preserve"> uses an e-mail address and </w:t>
-      </w:r>
-      <w:proofErr w:type="spellStart"/>
-      <w:r>
-        <w:rPr>
-          <w:lang w:val="en-GB"/>
-        </w:rPr>
-        <w:t>smtp</w:t>
-      </w:r>
-      <w:proofErr w:type="spellEnd"/>
-      <w:r>
-        <w:rPr>
-          <w:lang w:val="en-GB"/>
-        </w:rPr>
-        <w:t>-server you provide to send the data to another e-mail address you wish to send it to.</w:t>
+        <w:t xml:space="preserve"> uses an e-mail address and smtp-server you provide to send the data to another e-mail address you wish to send it to.</w:t>
       </w:r>
       <w:r>
         <w:rPr>
@@ -3191,7 +3395,7 @@
                     <pic:cNvPicPr/>
                   </pic:nvPicPr>
                   <pic:blipFill>
-                    <a:blip r:embed="rId13">
+                    <a:blip r:embed="rId15">
                       <a:extLst>
                         <a:ext uri="{28A0092B-C50C-407E-A947-70E740481C1C}">
                           <a14:useLocalDpi xmlns:a14="http://schemas.microsoft.com/office/drawing/2010/main" val="0"/>
@@ -3264,7 +3468,7 @@
                     <pic:cNvPicPr/>
                   </pic:nvPicPr>
                   <pic:blipFill>
-                    <a:blip r:embed="rId14">
+                    <a:blip r:embed="rId16">
                       <a:extLst>
                         <a:ext uri="{28A0092B-C50C-407E-A947-70E740481C1C}">
                           <a14:useLocalDpi xmlns:a14="http://schemas.microsoft.com/office/drawing/2010/main" val="0"/>
@@ -3293,7 +3497,7 @@
     </w:p>
     <w:p>
       <w:pPr>
-        <w:pStyle w:val="Heading2"/>
+        <w:pStyle w:val="berschrift2"/>
         <w:numPr>
           <w:ilvl w:val="0"/>
           <w:numId w:val="0"/>
@@ -3312,7 +3516,7 @@
     </w:p>
     <w:p>
       <w:pPr>
-        <w:pStyle w:val="Heading2"/>
+        <w:pStyle w:val="berschrift2"/>
         <w:numPr>
           <w:ilvl w:val="0"/>
           <w:numId w:val="0"/>
@@ -3427,7 +3631,7 @@
     </w:p>
     <w:p>
       <w:pPr>
-        <w:pStyle w:val="Heading2"/>
+        <w:pStyle w:val="berschrift2"/>
         <w:numPr>
           <w:ilvl w:val="0"/>
           <w:numId w:val="0"/>
@@ -3452,7 +3656,7 @@
     </w:p>
     <w:p>
       <w:pPr>
-        <w:pStyle w:val="Heading2"/>
+        <w:pStyle w:val="berschrift2"/>
         <w:numPr>
           <w:ilvl w:val="0"/>
           <w:numId w:val="0"/>
@@ -3477,7 +3681,7 @@
     </w:p>
     <w:p>
       <w:pPr>
-        <w:pStyle w:val="Heading2"/>
+        <w:pStyle w:val="berschrift2"/>
         <w:numPr>
           <w:ilvl w:val="0"/>
           <w:numId w:val="0"/>
@@ -3549,27 +3753,33 @@
         <w:rPr>
           <w:lang w:val="en-GB"/>
         </w:rPr>
-        <w:t xml:space="preserve"> and Victor no have a proper idea of how web development works. They gained experience with new languages and technologies and have a greatly improve</w:t>
-      </w:r>
-      <w:r>
-        <w:rPr>
-          <w:lang w:val="en-GB"/>
-        </w:rPr>
-        <w:t xml:space="preserve">d view on the possibilities, the restrictions and the structure of web development. </w:t>
-      </w:r>
-      <w:proofErr w:type="spellStart"/>
-      <w:r>
-        <w:rPr>
-          <w:lang w:val="en-GB"/>
-        </w:rPr>
-        <w:t>Joël</w:t>
-      </w:r>
-      <w:proofErr w:type="spellEnd"/>
-      <w:r>
-        <w:rPr>
-          <w:lang w:val="en-GB"/>
-        </w:rPr>
-        <w:t>, who already had a stronger basis concerning web development, learnt more about the possibilities and restrictions of certain technologies. On top of that, he gained experience leading a (small) developing team.</w:t>
+        <w:t xml:space="preserve"> and Victor no</w:t>
+      </w:r>
+      <w:r>
+        <w:rPr>
+          <w:lang w:val="en-CH"/>
+        </w:rPr>
+        <w:t>w</w:t>
+      </w:r>
+      <w:r>
+        <w:rPr>
+          <w:lang w:val="en-GB"/>
+        </w:rPr>
+        <w:t xml:space="preserve"> have a proper idea of how web development works. They gained experience with new languages and technologies and have a greatly improve</w:t>
+      </w:r>
+      <w:r>
+        <w:rPr>
+          <w:lang w:val="en-GB"/>
+        </w:rPr>
+        <w:t>d view on the possibilities, the restrictions and the structure of web development. Joël, who already had a stronger basis concerning web development, learnt more about the possibilities and restrictions of certain technologies. On top of that, he gained experience leading a (small) developin</w:t>
+      </w:r>
+      <w:bookmarkStart w:id="47" w:name="_GoBack"/>
+      <w:bookmarkEnd w:id="47"/>
+      <w:r>
+        <w:rPr>
+          <w:lang w:val="en-GB"/>
+        </w:rPr>
+        <w:t>g team.</w:t>
       </w:r>
     </w:p>
     <w:p>
@@ -3578,13 +3788,11 @@
           <w:lang w:val="en-GB"/>
         </w:rPr>
       </w:pPr>
-      <w:bookmarkStart w:id="47" w:name="_GoBack"/>
-      <w:bookmarkEnd w:id="47"/>
     </w:p>
     <w:sectPr>
-      <w:headerReference w:type="default" r:id="rId15"/>
-      <w:footerReference w:type="even" r:id="rId16"/>
-      <w:footerReference w:type="default" r:id="rId17"/>
+      <w:headerReference w:type="default" r:id="rId17"/>
+      <w:footerReference w:type="even" r:id="rId18"/>
+      <w:footerReference w:type="default" r:id="rId19"/>
       <w:pgSz w:w="11906" w:h="16838"/>
       <w:pgMar w:top="1802" w:right="1134" w:bottom="851" w:left="1134" w:header="708" w:footer="708" w:gutter="0"/>
       <w:cols w:space="708"/>
@@ -3595,7 +3803,7 @@
 </file>
 
 <file path=word/endnotes.xml><?xml version="1.0" encoding="utf-8"?>
-<w:endnotes xmlns:wpc="http://schemas.microsoft.com/office/word/2010/wordprocessingCanvas" xmlns:mo="http://schemas.microsoft.com/office/mac/office/2008/main" xmlns:mc="http://schemas.openxmlformats.org/markup-compatibility/2006" xmlns:mv="urn:schemas-microsoft-com:mac:vml" xmlns:o="urn:schemas-microsoft-com:office:office" xmlns:r="http://schemas.openxmlformats.org/officeDocument/2006/relationships" xmlns:m="http://schemas.openxmlformats.org/officeDocument/2006/math" xmlns:v="urn:schemas-microsoft-com:vml" xmlns:wp14="http://schemas.microsoft.com/office/word/2010/wordprocessingDrawing" xmlns:wp="http://schemas.openxmlformats.org/drawingml/2006/wordprocessingDrawing" xmlns:w10="urn:schemas-microsoft-com:office:word" xmlns:w="http://schemas.openxmlformats.org/wordprocessingml/2006/main" xmlns:w14="http://schemas.microsoft.com/office/word/2010/wordml" xmlns:w15="http://schemas.microsoft.com/office/word/2012/wordml" xmlns:wpg="http://schemas.microsoft.com/office/word/2010/wordprocessingGroup" xmlns:wpi="http://schemas.microsoft.com/office/word/2010/wordprocessingInk" xmlns:wne="http://schemas.microsoft.com/office/word/2006/wordml" xmlns:wps="http://schemas.microsoft.com/office/word/2010/wordprocessingShape" mc:Ignorable="w14 w15 wp14">
+<w:endnotes xmlns:wpc="http://schemas.microsoft.com/office/word/2010/wordprocessingCanvas" xmlns:cx="http://schemas.microsoft.com/office/drawing/2014/chartex" xmlns:cx1="http://schemas.microsoft.com/office/drawing/2015/9/8/chartex" xmlns:cx2="http://schemas.microsoft.com/office/drawing/2015/10/21/chartex" xmlns:cx3="http://schemas.microsoft.com/office/drawing/2016/5/9/chartex" xmlns:cx4="http://schemas.microsoft.com/office/drawing/2016/5/10/chartex" xmlns:cx5="http://schemas.microsoft.com/office/drawing/2016/5/11/chartex" xmlns:cx6="http://schemas.microsoft.com/office/drawing/2016/5/12/chartex" xmlns:cx7="http://schemas.microsoft.com/office/drawing/2016/5/13/chartex" xmlns:cx8="http://schemas.microsoft.com/office/drawing/2016/5/14/chartex" xmlns:mc="http://schemas.openxmlformats.org/markup-compatibility/2006" xmlns:aink="http://schemas.microsoft.com/office/drawing/2016/ink" xmlns:am3d="http://schemas.microsoft.com/office/drawing/2017/model3d" xmlns:o="urn:schemas-microsoft-com:office:office" xmlns:r="http://schemas.openxmlformats.org/officeDocument/2006/relationships" xmlns:m="http://schemas.openxmlformats.org/officeDocument/2006/math" xmlns:v="urn:schemas-microsoft-com:vml" xmlns:wp14="http://schemas.microsoft.com/office/word/2010/wordprocessingDrawing" xmlns:wp="http://schemas.openxmlformats.org/drawingml/2006/wordprocessingDrawing" xmlns:w10="urn:schemas-microsoft-com:office:word" xmlns:w="http://schemas.openxmlformats.org/wordprocessingml/2006/main" xmlns:w14="http://schemas.microsoft.com/office/word/2010/wordml" xmlns:w15="http://schemas.microsoft.com/office/word/2012/wordml" xmlns:w16cid="http://schemas.microsoft.com/office/word/2016/wordml/cid" xmlns:w16se="http://schemas.microsoft.com/office/word/2015/wordml/symex" xmlns:wpg="http://schemas.microsoft.com/office/word/2010/wordprocessingGroup" xmlns:wpi="http://schemas.microsoft.com/office/word/2010/wordprocessingInk" xmlns:wne="http://schemas.microsoft.com/office/word/2006/wordml" xmlns:wps="http://schemas.microsoft.com/office/word/2010/wordprocessingShape" mc:Ignorable="w14 w15 w16se w16cid wp14">
   <w:endnote w:type="separator" w:id="-1">
     <w:p>
       <w:pPr>
@@ -3620,37 +3828,37 @@
 </file>
 
 <file path=word/footer1.xml><?xml version="1.0" encoding="utf-8"?>
-<w:ftr xmlns:wpc="http://schemas.microsoft.com/office/word/2010/wordprocessingCanvas" xmlns:mo="http://schemas.microsoft.com/office/mac/office/2008/main" xmlns:mc="http://schemas.openxmlformats.org/markup-compatibility/2006" xmlns:mv="urn:schemas-microsoft-com:mac:vml" xmlns:o="urn:schemas-microsoft-com:office:office" xmlns:r="http://schemas.openxmlformats.org/officeDocument/2006/relationships" xmlns:m="http://schemas.openxmlformats.org/officeDocument/2006/math" xmlns:v="urn:schemas-microsoft-com:vml" xmlns:wp14="http://schemas.microsoft.com/office/word/2010/wordprocessingDrawing" xmlns:wp="http://schemas.openxmlformats.org/drawingml/2006/wordprocessingDrawing" xmlns:w10="urn:schemas-microsoft-com:office:word" xmlns:w="http://schemas.openxmlformats.org/wordprocessingml/2006/main" xmlns:w14="http://schemas.microsoft.com/office/word/2010/wordml" xmlns:w15="http://schemas.microsoft.com/office/word/2012/wordml" xmlns:wpg="http://schemas.microsoft.com/office/word/2010/wordprocessingGroup" xmlns:wpi="http://schemas.microsoft.com/office/word/2010/wordprocessingInk" xmlns:wne="http://schemas.microsoft.com/office/word/2006/wordml" xmlns:wps="http://schemas.microsoft.com/office/word/2010/wordprocessingShape" mc:Ignorable="w14 w15 wp14">
+<w:ftr xmlns:wpc="http://schemas.microsoft.com/office/word/2010/wordprocessingCanvas" xmlns:cx="http://schemas.microsoft.com/office/drawing/2014/chartex" xmlns:cx1="http://schemas.microsoft.com/office/drawing/2015/9/8/chartex" xmlns:cx2="http://schemas.microsoft.com/office/drawing/2015/10/21/chartex" xmlns:cx3="http://schemas.microsoft.com/office/drawing/2016/5/9/chartex" xmlns:cx4="http://schemas.microsoft.com/office/drawing/2016/5/10/chartex" xmlns:cx5="http://schemas.microsoft.com/office/drawing/2016/5/11/chartex" xmlns:cx6="http://schemas.microsoft.com/office/drawing/2016/5/12/chartex" xmlns:cx7="http://schemas.microsoft.com/office/drawing/2016/5/13/chartex" xmlns:cx8="http://schemas.microsoft.com/office/drawing/2016/5/14/chartex" xmlns:mc="http://schemas.openxmlformats.org/markup-compatibility/2006" xmlns:aink="http://schemas.microsoft.com/office/drawing/2016/ink" xmlns:am3d="http://schemas.microsoft.com/office/drawing/2017/model3d" xmlns:o="urn:schemas-microsoft-com:office:office" xmlns:r="http://schemas.openxmlformats.org/officeDocument/2006/relationships" xmlns:m="http://schemas.openxmlformats.org/officeDocument/2006/math" xmlns:v="urn:schemas-microsoft-com:vml" xmlns:wp14="http://schemas.microsoft.com/office/word/2010/wordprocessingDrawing" xmlns:wp="http://schemas.openxmlformats.org/drawingml/2006/wordprocessingDrawing" xmlns:w10="urn:schemas-microsoft-com:office:word" xmlns:w="http://schemas.openxmlformats.org/wordprocessingml/2006/main" xmlns:w14="http://schemas.microsoft.com/office/word/2010/wordml" xmlns:w15="http://schemas.microsoft.com/office/word/2012/wordml" xmlns:w16cid="http://schemas.microsoft.com/office/word/2016/wordml/cid" xmlns:w16se="http://schemas.microsoft.com/office/word/2015/wordml/symex" xmlns:wpg="http://schemas.microsoft.com/office/word/2010/wordprocessingGroup" xmlns:wpi="http://schemas.microsoft.com/office/word/2010/wordprocessingInk" xmlns:wne="http://schemas.microsoft.com/office/word/2006/wordml" xmlns:wps="http://schemas.microsoft.com/office/word/2010/wordprocessingShape" mc:Ignorable="w14 w15 w16se w16cid wp14">
   <w:p>
     <w:pPr>
-      <w:pStyle w:val="Footer"/>
+      <w:pStyle w:val="Fuzeile"/>
       <w:framePr w:wrap="none" w:vAnchor="text" w:hAnchor="margin" w:xAlign="right" w:y="1"/>
       <w:rPr>
-        <w:rStyle w:val="PageNumber"/>
+        <w:rStyle w:val="Seitenzahl"/>
       </w:rPr>
     </w:pPr>
     <w:r>
       <w:rPr>
-        <w:rStyle w:val="PageNumber"/>
+        <w:rStyle w:val="Seitenzahl"/>
       </w:rPr>
       <w:fldChar w:fldCharType="begin"/>
     </w:r>
     <w:r>
       <w:rPr>
-        <w:rStyle w:val="PageNumber"/>
+        <w:rStyle w:val="Seitenzahl"/>
       </w:rPr>
       <w:instrText xml:space="preserve">PAGE  </w:instrText>
     </w:r>
     <w:r>
       <w:rPr>
-        <w:rStyle w:val="PageNumber"/>
+        <w:rStyle w:val="Seitenzahl"/>
       </w:rPr>
       <w:fldChar w:fldCharType="end"/>
     </w:r>
   </w:p>
   <w:p>
     <w:pPr>
-      <w:pStyle w:val="Footer"/>
+      <w:pStyle w:val="Fuzeile"/>
       <w:ind w:right="360"/>
     </w:pPr>
   </w:p>
@@ -3658,50 +3866,50 @@
 </file>
 
 <file path=word/footer2.xml><?xml version="1.0" encoding="utf-8"?>
-<w:ftr xmlns:wpc="http://schemas.microsoft.com/office/word/2010/wordprocessingCanvas" xmlns:mo="http://schemas.microsoft.com/office/mac/office/2008/main" xmlns:mc="http://schemas.openxmlformats.org/markup-compatibility/2006" xmlns:mv="urn:schemas-microsoft-com:mac:vml" xmlns:o="urn:schemas-microsoft-com:office:office" xmlns:r="http://schemas.openxmlformats.org/officeDocument/2006/relationships" xmlns:m="http://schemas.openxmlformats.org/officeDocument/2006/math" xmlns:v="urn:schemas-microsoft-com:vml" xmlns:wp14="http://schemas.microsoft.com/office/word/2010/wordprocessingDrawing" xmlns:wp="http://schemas.openxmlformats.org/drawingml/2006/wordprocessingDrawing" xmlns:w10="urn:schemas-microsoft-com:office:word" xmlns:w="http://schemas.openxmlformats.org/wordprocessingml/2006/main" xmlns:w14="http://schemas.microsoft.com/office/word/2010/wordml" xmlns:w15="http://schemas.microsoft.com/office/word/2012/wordml" xmlns:wpg="http://schemas.microsoft.com/office/word/2010/wordprocessingGroup" xmlns:wpi="http://schemas.microsoft.com/office/word/2010/wordprocessingInk" xmlns:wne="http://schemas.microsoft.com/office/word/2006/wordml" xmlns:wps="http://schemas.microsoft.com/office/word/2010/wordprocessingShape" mc:Ignorable="w14 w15 wp14">
+<w:ftr xmlns:wpc="http://schemas.microsoft.com/office/word/2010/wordprocessingCanvas" xmlns:cx="http://schemas.microsoft.com/office/drawing/2014/chartex" xmlns:cx1="http://schemas.microsoft.com/office/drawing/2015/9/8/chartex" xmlns:cx2="http://schemas.microsoft.com/office/drawing/2015/10/21/chartex" xmlns:cx3="http://schemas.microsoft.com/office/drawing/2016/5/9/chartex" xmlns:cx4="http://schemas.microsoft.com/office/drawing/2016/5/10/chartex" xmlns:cx5="http://schemas.microsoft.com/office/drawing/2016/5/11/chartex" xmlns:cx6="http://schemas.microsoft.com/office/drawing/2016/5/12/chartex" xmlns:cx7="http://schemas.microsoft.com/office/drawing/2016/5/13/chartex" xmlns:cx8="http://schemas.microsoft.com/office/drawing/2016/5/14/chartex" xmlns:mc="http://schemas.openxmlformats.org/markup-compatibility/2006" xmlns:aink="http://schemas.microsoft.com/office/drawing/2016/ink" xmlns:am3d="http://schemas.microsoft.com/office/drawing/2017/model3d" xmlns:o="urn:schemas-microsoft-com:office:office" xmlns:r="http://schemas.openxmlformats.org/officeDocument/2006/relationships" xmlns:m="http://schemas.openxmlformats.org/officeDocument/2006/math" xmlns:v="urn:schemas-microsoft-com:vml" xmlns:wp14="http://schemas.microsoft.com/office/word/2010/wordprocessingDrawing" xmlns:wp="http://schemas.openxmlformats.org/drawingml/2006/wordprocessingDrawing" xmlns:w10="urn:schemas-microsoft-com:office:word" xmlns:w="http://schemas.openxmlformats.org/wordprocessingml/2006/main" xmlns:w14="http://schemas.microsoft.com/office/word/2010/wordml" xmlns:w15="http://schemas.microsoft.com/office/word/2012/wordml" xmlns:w16cid="http://schemas.microsoft.com/office/word/2016/wordml/cid" xmlns:w16se="http://schemas.microsoft.com/office/word/2015/wordml/symex" xmlns:wpg="http://schemas.microsoft.com/office/word/2010/wordprocessingGroup" xmlns:wpi="http://schemas.microsoft.com/office/word/2010/wordprocessingInk" xmlns:wne="http://schemas.microsoft.com/office/word/2006/wordml" xmlns:wps="http://schemas.microsoft.com/office/word/2010/wordprocessingShape" mc:Ignorable="w14 w15 w16se w16cid wp14">
   <w:p>
     <w:pPr>
-      <w:pStyle w:val="Footer"/>
+      <w:pStyle w:val="Fuzeile"/>
       <w:framePr w:wrap="none" w:vAnchor="text" w:hAnchor="margin" w:xAlign="right" w:y="1"/>
       <w:rPr>
-        <w:rStyle w:val="PageNumber"/>
+        <w:rStyle w:val="Seitenzahl"/>
       </w:rPr>
     </w:pPr>
     <w:r>
       <w:rPr>
-        <w:rStyle w:val="PageNumber"/>
+        <w:rStyle w:val="Seitenzahl"/>
       </w:rPr>
       <w:fldChar w:fldCharType="begin"/>
     </w:r>
     <w:r>
       <w:rPr>
-        <w:rStyle w:val="PageNumber"/>
+        <w:rStyle w:val="Seitenzahl"/>
       </w:rPr>
       <w:instrText xml:space="preserve">PAGE  </w:instrText>
     </w:r>
     <w:r>
       <w:rPr>
-        <w:rStyle w:val="PageNumber"/>
+        <w:rStyle w:val="Seitenzahl"/>
       </w:rPr>
       <w:fldChar w:fldCharType="separate"/>
     </w:r>
     <w:r>
       <w:rPr>
-        <w:rStyle w:val="PageNumber"/>
+        <w:rStyle w:val="Seitenzahl"/>
         <w:noProof/>
       </w:rPr>
-      <w:t>1</w:t>
+      <w:t>7</w:t>
     </w:r>
     <w:r>
       <w:rPr>
-        <w:rStyle w:val="PageNumber"/>
+        <w:rStyle w:val="Seitenzahl"/>
       </w:rPr>
       <w:fldChar w:fldCharType="end"/>
     </w:r>
   </w:p>
   <w:p>
     <w:pPr>
-      <w:pStyle w:val="Footer"/>
+      <w:pStyle w:val="Fuzeile"/>
       <w:ind w:right="360"/>
     </w:pPr>
   </w:p>
@@ -3709,7 +3917,7 @@
 </file>
 
 <file path=word/footnotes.xml><?xml version="1.0" encoding="utf-8"?>
-<w:footnotes xmlns:wpc="http://schemas.microsoft.com/office/word/2010/wordprocessingCanvas" xmlns:mo="http://schemas.microsoft.com/office/mac/office/2008/main" xmlns:mc="http://schemas.openxmlformats.org/markup-compatibility/2006" xmlns:mv="urn:schemas-microsoft-com:mac:vml" xmlns:o="urn:schemas-microsoft-com:office:office" xmlns:r="http://schemas.openxmlformats.org/officeDocument/2006/relationships" xmlns:m="http://schemas.openxmlformats.org/officeDocument/2006/math" xmlns:v="urn:schemas-microsoft-com:vml" xmlns:wp14="http://schemas.microsoft.com/office/word/2010/wordprocessingDrawing" xmlns:wp="http://schemas.openxmlformats.org/drawingml/2006/wordprocessingDrawing" xmlns:w10="urn:schemas-microsoft-com:office:word" xmlns:w="http://schemas.openxmlformats.org/wordprocessingml/2006/main" xmlns:w14="http://schemas.microsoft.com/office/word/2010/wordml" xmlns:w15="http://schemas.microsoft.com/office/word/2012/wordml" xmlns:wpg="http://schemas.microsoft.com/office/word/2010/wordprocessingGroup" xmlns:wpi="http://schemas.microsoft.com/office/word/2010/wordprocessingInk" xmlns:wne="http://schemas.microsoft.com/office/word/2006/wordml" xmlns:wps="http://schemas.microsoft.com/office/word/2010/wordprocessingShape" mc:Ignorable="w14 w15 wp14">
+<w:footnotes xmlns:wpc="http://schemas.microsoft.com/office/word/2010/wordprocessingCanvas" xmlns:cx="http://schemas.microsoft.com/office/drawing/2014/chartex" xmlns:cx1="http://schemas.microsoft.com/office/drawing/2015/9/8/chartex" xmlns:cx2="http://schemas.microsoft.com/office/drawing/2015/10/21/chartex" xmlns:cx3="http://schemas.microsoft.com/office/drawing/2016/5/9/chartex" xmlns:cx4="http://schemas.microsoft.com/office/drawing/2016/5/10/chartex" xmlns:cx5="http://schemas.microsoft.com/office/drawing/2016/5/11/chartex" xmlns:cx6="http://schemas.microsoft.com/office/drawing/2016/5/12/chartex" xmlns:cx7="http://schemas.microsoft.com/office/drawing/2016/5/13/chartex" xmlns:cx8="http://schemas.microsoft.com/office/drawing/2016/5/14/chartex" xmlns:mc="http://schemas.openxmlformats.org/markup-compatibility/2006" xmlns:aink="http://schemas.microsoft.com/office/drawing/2016/ink" xmlns:am3d="http://schemas.microsoft.com/office/drawing/2017/model3d" xmlns:o="urn:schemas-microsoft-com:office:office" xmlns:r="http://schemas.openxmlformats.org/officeDocument/2006/relationships" xmlns:m="http://schemas.openxmlformats.org/officeDocument/2006/math" xmlns:v="urn:schemas-microsoft-com:vml" xmlns:wp14="http://schemas.microsoft.com/office/word/2010/wordprocessingDrawing" xmlns:wp="http://schemas.openxmlformats.org/drawingml/2006/wordprocessingDrawing" xmlns:w10="urn:schemas-microsoft-com:office:word" xmlns:w="http://schemas.openxmlformats.org/wordprocessingml/2006/main" xmlns:w14="http://schemas.microsoft.com/office/word/2010/wordml" xmlns:w15="http://schemas.microsoft.com/office/word/2012/wordml" xmlns:w16cid="http://schemas.microsoft.com/office/word/2016/wordml/cid" xmlns:w16se="http://schemas.microsoft.com/office/word/2015/wordml/symex" xmlns:wpg="http://schemas.microsoft.com/office/word/2010/wordprocessingGroup" xmlns:wpi="http://schemas.microsoft.com/office/word/2010/wordprocessingInk" xmlns:wne="http://schemas.microsoft.com/office/word/2006/wordml" xmlns:wps="http://schemas.microsoft.com/office/word/2010/wordprocessingShape" mc:Ignorable="w14 w15 w16se w16cid wp14">
   <w:footnote w:type="separator" w:id="-1">
     <w:p>
       <w:pPr>
@@ -3734,7 +3942,7 @@
 </file>
 
 <file path=word/header1.xml><?xml version="1.0" encoding="utf-8"?>
-<w:hdr xmlns:wpc="http://schemas.microsoft.com/office/word/2010/wordprocessingCanvas" xmlns:mo="http://schemas.microsoft.com/office/mac/office/2008/main" xmlns:mc="http://schemas.openxmlformats.org/markup-compatibility/2006" xmlns:mv="urn:schemas-microsoft-com:mac:vml" xmlns:o="urn:schemas-microsoft-com:office:office" xmlns:r="http://schemas.openxmlformats.org/officeDocument/2006/relationships" xmlns:m="http://schemas.openxmlformats.org/officeDocument/2006/math" xmlns:v="urn:schemas-microsoft-com:vml" xmlns:wp14="http://schemas.microsoft.com/office/word/2010/wordprocessingDrawing" xmlns:wp="http://schemas.openxmlformats.org/drawingml/2006/wordprocessingDrawing" xmlns:w10="urn:schemas-microsoft-com:office:word" xmlns:w="http://schemas.openxmlformats.org/wordprocessingml/2006/main" xmlns:w14="http://schemas.microsoft.com/office/word/2010/wordml" xmlns:w15="http://schemas.microsoft.com/office/word/2012/wordml" xmlns:wpg="http://schemas.microsoft.com/office/word/2010/wordprocessingGroup" xmlns:wpi="http://schemas.microsoft.com/office/word/2010/wordprocessingInk" xmlns:wne="http://schemas.microsoft.com/office/word/2006/wordml" xmlns:wps="http://schemas.microsoft.com/office/word/2010/wordprocessingShape" mc:Ignorable="w14 w15 wp14">
+<w:hdr xmlns:wpc="http://schemas.microsoft.com/office/word/2010/wordprocessingCanvas" xmlns:cx="http://schemas.microsoft.com/office/drawing/2014/chartex" xmlns:cx1="http://schemas.microsoft.com/office/drawing/2015/9/8/chartex" xmlns:cx2="http://schemas.microsoft.com/office/drawing/2015/10/21/chartex" xmlns:cx3="http://schemas.microsoft.com/office/drawing/2016/5/9/chartex" xmlns:cx4="http://schemas.microsoft.com/office/drawing/2016/5/10/chartex" xmlns:cx5="http://schemas.microsoft.com/office/drawing/2016/5/11/chartex" xmlns:cx6="http://schemas.microsoft.com/office/drawing/2016/5/12/chartex" xmlns:cx7="http://schemas.microsoft.com/office/drawing/2016/5/13/chartex" xmlns:cx8="http://schemas.microsoft.com/office/drawing/2016/5/14/chartex" xmlns:mc="http://schemas.openxmlformats.org/markup-compatibility/2006" xmlns:aink="http://schemas.microsoft.com/office/drawing/2016/ink" xmlns:am3d="http://schemas.microsoft.com/office/drawing/2017/model3d" xmlns:o="urn:schemas-microsoft-com:office:office" xmlns:r="http://schemas.openxmlformats.org/officeDocument/2006/relationships" xmlns:m="http://schemas.openxmlformats.org/officeDocument/2006/math" xmlns:v="urn:schemas-microsoft-com:vml" xmlns:wp14="http://schemas.microsoft.com/office/word/2010/wordprocessingDrawing" xmlns:wp="http://schemas.openxmlformats.org/drawingml/2006/wordprocessingDrawing" xmlns:w10="urn:schemas-microsoft-com:office:word" xmlns:w="http://schemas.openxmlformats.org/wordprocessingml/2006/main" xmlns:w14="http://schemas.microsoft.com/office/word/2010/wordml" xmlns:w15="http://schemas.microsoft.com/office/word/2012/wordml" xmlns:w16cid="http://schemas.microsoft.com/office/word/2016/wordml/cid" xmlns:w16se="http://schemas.microsoft.com/office/word/2015/wordml/symex" xmlns:wpg="http://schemas.microsoft.com/office/word/2010/wordprocessingGroup" xmlns:wpi="http://schemas.microsoft.com/office/word/2010/wordprocessingInk" xmlns:wne="http://schemas.microsoft.com/office/word/2006/wordml" xmlns:wps="http://schemas.microsoft.com/office/word/2010/wordprocessingShape" mc:Ignorable="w14 w15 w16se w16cid wp14">
   <w:p>
     <w:pPr>
       <w:spacing w:after="0" w:line="240" w:lineRule="auto"/>
@@ -3802,26 +4010,32 @@
       </w:rPr>
       <w:t xml:space="preserve"> </w:t>
     </w:r>
+    <w:r>
+      <w:rPr>
+        <w:lang w:val="en-US"/>
+      </w:rPr>
+      <w:t xml:space="preserve">Niklaus Joël; </w:t>
+    </w:r>
     <w:proofErr w:type="spellStart"/>
     <w:r>
       <w:rPr>
         <w:lang w:val="en-US"/>
       </w:rPr>
-      <w:t>Niklaus</w:t>
+      <w:t>Kondah</w:t>
     </w:r>
     <w:proofErr w:type="spellEnd"/>
     <w:r>
       <w:rPr>
         <w:lang w:val="en-US"/>
       </w:rPr>
-      <w:t xml:space="preserve">, </w:t>
+      <w:t xml:space="preserve"> </w:t>
     </w:r>
     <w:proofErr w:type="spellStart"/>
     <w:r>
       <w:rPr>
         <w:lang w:val="en-US"/>
       </w:rPr>
-      <w:t>Joël</w:t>
+      <w:t>Mouad</w:t>
     </w:r>
     <w:proofErr w:type="spellEnd"/>
     <w:r>
@@ -3835,36 +4049,22 @@
       <w:rPr>
         <w:lang w:val="en-US"/>
       </w:rPr>
-      <w:t>Kondah</w:t>
+      <w:t>Hutse</w:t>
     </w:r>
     <w:proofErr w:type="spellEnd"/>
     <w:r>
       <w:rPr>
         <w:lang w:val="en-US"/>
       </w:rPr>
-      <w:t xml:space="preserve">, </w:t>
-    </w:r>
-    <w:proofErr w:type="spellStart"/>
-    <w:r>
-      <w:rPr>
-        <w:lang w:val="en-US"/>
-      </w:rPr>
-      <w:t>Mouad</w:t>
-    </w:r>
-    <w:proofErr w:type="spellEnd"/>
-    <w:r>
-      <w:rPr>
-        <w:lang w:val="en-US"/>
-      </w:rPr>
-      <w:t>; Hutse Victor</w:t>
+      <w:t xml:space="preserve"> Victor</w:t>
     </w:r>
   </w:p>
 </w:hdr>
 </file>
 
 <file path=word/numbering.xml><?xml version="1.0" encoding="utf-8"?>
-<w:numbering xmlns:wpc="http://schemas.microsoft.com/office/word/2010/wordprocessingCanvas" xmlns:mo="http://schemas.microsoft.com/office/mac/office/2008/main" xmlns:mc="http://schemas.openxmlformats.org/markup-compatibility/2006" xmlns:mv="urn:schemas-microsoft-com:mac:vml" xmlns:o="urn:schemas-microsoft-com:office:office" xmlns:r="http://schemas.openxmlformats.org/officeDocument/2006/relationships" xmlns:m="http://schemas.openxmlformats.org/officeDocument/2006/math" xmlns:v="urn:schemas-microsoft-com:vml" xmlns:wp14="http://schemas.microsoft.com/office/word/2010/wordprocessingDrawing" xmlns:wp="http://schemas.openxmlformats.org/drawingml/2006/wordprocessingDrawing" xmlns:w10="urn:schemas-microsoft-com:office:word" xmlns:w="http://schemas.openxmlformats.org/wordprocessingml/2006/main" xmlns:w14="http://schemas.microsoft.com/office/word/2010/wordml" xmlns:w15="http://schemas.microsoft.com/office/word/2012/wordml" xmlns:wpg="http://schemas.microsoft.com/office/word/2010/wordprocessingGroup" xmlns:wpi="http://schemas.microsoft.com/office/word/2010/wordprocessingInk" xmlns:wne="http://schemas.microsoft.com/office/word/2006/wordml" xmlns:wps="http://schemas.microsoft.com/office/word/2010/wordprocessingShape" mc:Ignorable="w14 w15 wp14">
-  <w:abstractNum w:abstractNumId="0">
+<w:numbering xmlns:wpc="http://schemas.microsoft.com/office/word/2010/wordprocessingCanvas" xmlns:cx="http://schemas.microsoft.com/office/drawing/2014/chartex" xmlns:cx1="http://schemas.microsoft.com/office/drawing/2015/9/8/chartex" xmlns:cx2="http://schemas.microsoft.com/office/drawing/2015/10/21/chartex" xmlns:cx3="http://schemas.microsoft.com/office/drawing/2016/5/9/chartex" xmlns:cx4="http://schemas.microsoft.com/office/drawing/2016/5/10/chartex" xmlns:cx5="http://schemas.microsoft.com/office/drawing/2016/5/11/chartex" xmlns:cx6="http://schemas.microsoft.com/office/drawing/2016/5/12/chartex" xmlns:cx7="http://schemas.microsoft.com/office/drawing/2016/5/13/chartex" xmlns:cx8="http://schemas.microsoft.com/office/drawing/2016/5/14/chartex" xmlns:mc="http://schemas.openxmlformats.org/markup-compatibility/2006" xmlns:aink="http://schemas.microsoft.com/office/drawing/2016/ink" xmlns:am3d="http://schemas.microsoft.com/office/drawing/2017/model3d" xmlns:o="urn:schemas-microsoft-com:office:office" xmlns:r="http://schemas.openxmlformats.org/officeDocument/2006/relationships" xmlns:m="http://schemas.openxmlformats.org/officeDocument/2006/math" xmlns:v="urn:schemas-microsoft-com:vml" xmlns:wp14="http://schemas.microsoft.com/office/word/2010/wordprocessingDrawing" xmlns:wp="http://schemas.openxmlformats.org/drawingml/2006/wordprocessingDrawing" xmlns:w10="urn:schemas-microsoft-com:office:word" xmlns:w="http://schemas.openxmlformats.org/wordprocessingml/2006/main" xmlns:w14="http://schemas.microsoft.com/office/word/2010/wordml" xmlns:w15="http://schemas.microsoft.com/office/word/2012/wordml" xmlns:w16cid="http://schemas.microsoft.com/office/word/2016/wordml/cid" xmlns:w16se="http://schemas.microsoft.com/office/word/2015/wordml/symex" xmlns:wpg="http://schemas.microsoft.com/office/word/2010/wordprocessingGroup" xmlns:wpi="http://schemas.microsoft.com/office/word/2010/wordprocessingInk" xmlns:wne="http://schemas.microsoft.com/office/word/2006/wordml" xmlns:wps="http://schemas.microsoft.com/office/word/2010/wordprocessingShape" mc:Ignorable="w14 w15 w16se w16cid wp14">
+  <w:abstractNum w:abstractNumId="0" w15:restartNumberingAfterBreak="0">
     <w:nsid w:val="00000001"/>
     <w:multiLevelType w:val="hybridMultilevel"/>
     <w:tmpl w:val="00000001"/>
@@ -3918,7 +4118,7 @@
       <w:lvlJc w:val="left"/>
     </w:lvl>
   </w:abstractNum>
-  <w:abstractNum w:abstractNumId="1">
+  <w:abstractNum w:abstractNumId="1" w15:restartNumberingAfterBreak="0">
     <w:nsid w:val="00000002"/>
     <w:multiLevelType w:val="hybridMultilevel"/>
     <w:tmpl w:val="00000002"/>
@@ -3972,7 +4172,7 @@
       <w:lvlJc w:val="left"/>
     </w:lvl>
   </w:abstractNum>
-  <w:abstractNum w:abstractNumId="2">
+  <w:abstractNum w:abstractNumId="2" w15:restartNumberingAfterBreak="0">
     <w:nsid w:val="00000003"/>
     <w:multiLevelType w:val="hybridMultilevel"/>
     <w:tmpl w:val="00000003"/>
@@ -4026,7 +4226,7 @@
       <w:lvlJc w:val="left"/>
     </w:lvl>
   </w:abstractNum>
-  <w:abstractNum w:abstractNumId="3">
+  <w:abstractNum w:abstractNumId="3" w15:restartNumberingAfterBreak="0">
     <w:nsid w:val="00000004"/>
     <w:multiLevelType w:val="hybridMultilevel"/>
     <w:tmpl w:val="00000004"/>
@@ -4080,7 +4280,7 @@
       <w:lvlJc w:val="left"/>
     </w:lvl>
   </w:abstractNum>
-  <w:abstractNum w:abstractNumId="4">
+  <w:abstractNum w:abstractNumId="4" w15:restartNumberingAfterBreak="0">
     <w:nsid w:val="00000005"/>
     <w:multiLevelType w:val="hybridMultilevel"/>
     <w:tmpl w:val="00000005"/>
@@ -4134,7 +4334,7 @@
       <w:lvlJc w:val="left"/>
     </w:lvl>
   </w:abstractNum>
-  <w:abstractNum w:abstractNumId="5">
+  <w:abstractNum w:abstractNumId="5" w15:restartNumberingAfterBreak="0">
     <w:nsid w:val="00000006"/>
     <w:multiLevelType w:val="hybridMultilevel"/>
     <w:tmpl w:val="00000006"/>
@@ -4188,7 +4388,7 @@
       <w:lvlJc w:val="left"/>
     </w:lvl>
   </w:abstractNum>
-  <w:abstractNum w:abstractNumId="6">
+  <w:abstractNum w:abstractNumId="6" w15:restartNumberingAfterBreak="0">
     <w:nsid w:val="04A27C9E"/>
     <w:multiLevelType w:val="hybridMultilevel"/>
     <w:tmpl w:val="40069DE4"/>
@@ -4277,7 +4477,7 @@
       </w:pPr>
     </w:lvl>
   </w:abstractNum>
-  <w:abstractNum w:abstractNumId="7">
+  <w:abstractNum w:abstractNumId="7" w15:restartNumberingAfterBreak="0">
     <w:nsid w:val="059603A5"/>
     <w:multiLevelType w:val="hybridMultilevel"/>
     <w:tmpl w:val="15B2A266"/>
@@ -4394,7 +4594,7 @@
       </w:pPr>
     </w:lvl>
   </w:abstractNum>
-  <w:abstractNum w:abstractNumId="8">
+  <w:abstractNum w:abstractNumId="8" w15:restartNumberingAfterBreak="0">
     <w:nsid w:val="0C153E3B"/>
     <w:multiLevelType w:val="hybridMultilevel"/>
     <w:tmpl w:val="F4D4F872"/>
@@ -4486,7 +4686,7 @@
       </w:pPr>
     </w:lvl>
   </w:abstractNum>
-  <w:abstractNum w:abstractNumId="9">
+  <w:abstractNum w:abstractNumId="9" w15:restartNumberingAfterBreak="0">
     <w:nsid w:val="130C584C"/>
     <w:multiLevelType w:val="hybridMultilevel"/>
     <w:tmpl w:val="42760C64"/>
@@ -4578,7 +4778,7 @@
       </w:pPr>
     </w:lvl>
   </w:abstractNum>
-  <w:abstractNum w:abstractNumId="10">
+  <w:abstractNum w:abstractNumId="10" w15:restartNumberingAfterBreak="0">
     <w:nsid w:val="1EFB2E13"/>
     <w:multiLevelType w:val="multilevel"/>
     <w:tmpl w:val="B0621890"/>
@@ -4691,7 +4891,7 @@
       </w:rPr>
     </w:lvl>
   </w:abstractNum>
-  <w:abstractNum w:abstractNumId="11">
+  <w:abstractNum w:abstractNumId="11" w15:restartNumberingAfterBreak="0">
     <w:nsid w:val="2C015367"/>
     <w:multiLevelType w:val="multilevel"/>
     <w:tmpl w:val="B22A7E0C"/>
@@ -4804,7 +5004,7 @@
       </w:rPr>
     </w:lvl>
   </w:abstractNum>
-  <w:abstractNum w:abstractNumId="12">
+  <w:abstractNum w:abstractNumId="12" w15:restartNumberingAfterBreak="0">
     <w:nsid w:val="2CA74B5E"/>
     <w:multiLevelType w:val="hybridMultilevel"/>
     <w:tmpl w:val="2BEA2DAA"/>
@@ -4917,7 +5117,7 @@
       </w:rPr>
     </w:lvl>
   </w:abstractNum>
-  <w:abstractNum w:abstractNumId="13">
+  <w:abstractNum w:abstractNumId="13" w15:restartNumberingAfterBreak="0">
     <w:nsid w:val="2DF30A92"/>
     <w:multiLevelType w:val="hybridMultilevel"/>
     <w:tmpl w:val="08E206D4"/>
@@ -5057,7 +5257,7 @@
       </w:rPr>
     </w:lvl>
   </w:abstractNum>
-  <w:abstractNum w:abstractNumId="14">
+  <w:abstractNum w:abstractNumId="14" w15:restartNumberingAfterBreak="0">
     <w:nsid w:val="2FF74E24"/>
     <w:multiLevelType w:val="hybridMultilevel"/>
     <w:tmpl w:val="0944B832"/>
@@ -5170,7 +5370,7 @@
       </w:rPr>
     </w:lvl>
   </w:abstractNum>
-  <w:abstractNum w:abstractNumId="15">
+  <w:abstractNum w:abstractNumId="15" w15:restartNumberingAfterBreak="0">
     <w:nsid w:val="37C652E3"/>
     <w:multiLevelType w:val="hybridMultilevel"/>
     <w:tmpl w:val="9F90FBA2"/>
@@ -5266,7 +5466,7 @@
       </w:pPr>
     </w:lvl>
   </w:abstractNum>
-  <w:abstractNum w:abstractNumId="16">
+  <w:abstractNum w:abstractNumId="16" w15:restartNumberingAfterBreak="0">
     <w:nsid w:val="3BFE37D8"/>
     <w:multiLevelType w:val="multilevel"/>
     <w:tmpl w:val="4EEAF174"/>
@@ -5379,7 +5579,7 @@
       </w:rPr>
     </w:lvl>
   </w:abstractNum>
-  <w:abstractNum w:abstractNumId="17">
+  <w:abstractNum w:abstractNumId="17" w15:restartNumberingAfterBreak="0">
     <w:nsid w:val="3F2828AC"/>
     <w:multiLevelType w:val="hybridMultilevel"/>
     <w:tmpl w:val="ECC878B2"/>
@@ -5492,14 +5692,14 @@
       </w:rPr>
     </w:lvl>
   </w:abstractNum>
-  <w:abstractNum w:abstractNumId="18">
+  <w:abstractNum w:abstractNumId="18" w15:restartNumberingAfterBreak="0">
     <w:nsid w:val="483F4A99"/>
     <w:multiLevelType w:val="multilevel"/>
     <w:tmpl w:val="804ED7C4"/>
     <w:lvl w:ilvl="0">
       <w:start w:val="1"/>
       <w:numFmt w:val="decimal"/>
-      <w:pStyle w:val="Heading1"/>
+      <w:pStyle w:val="berschrift1"/>
       <w:suff w:val="space"/>
       <w:lvlText w:val="%1"/>
       <w:lvlJc w:val="left"/>
@@ -5513,7 +5713,7 @@
     <w:lvl w:ilvl="1">
       <w:start w:val="1"/>
       <w:numFmt w:val="decimal"/>
-      <w:pStyle w:val="Heading2"/>
+      <w:pStyle w:val="berschrift2"/>
       <w:lvlText w:val="%1.%2"/>
       <w:lvlJc w:val="left"/>
       <w:pPr>
@@ -5529,7 +5729,7 @@
     <w:lvl w:ilvl="2">
       <w:start w:val="1"/>
       <w:numFmt w:val="decimal"/>
-      <w:pStyle w:val="Heading3"/>
+      <w:pStyle w:val="berschrift3"/>
       <w:lvlText w:val="%1.%2.%3"/>
       <w:lvlJc w:val="left"/>
       <w:pPr>
@@ -5633,7 +5833,7 @@
       </w:rPr>
     </w:lvl>
   </w:abstractNum>
-  <w:abstractNum w:abstractNumId="19">
+  <w:abstractNum w:abstractNumId="19" w15:restartNumberingAfterBreak="0">
     <w:nsid w:val="50AB050B"/>
     <w:multiLevelType w:val="hybridMultilevel"/>
     <w:tmpl w:val="42E47B7C"/>
@@ -5719,7 +5919,7 @@
       </w:pPr>
     </w:lvl>
   </w:abstractNum>
-  <w:abstractNum w:abstractNumId="20">
+  <w:abstractNum w:abstractNumId="20" w15:restartNumberingAfterBreak="0">
     <w:nsid w:val="544B14CB"/>
     <w:multiLevelType w:val="hybridMultilevel"/>
     <w:tmpl w:val="D4D20854"/>
@@ -5832,7 +6032,7 @@
       </w:rPr>
     </w:lvl>
   </w:abstractNum>
-  <w:abstractNum w:abstractNumId="21">
+  <w:abstractNum w:abstractNumId="21" w15:restartNumberingAfterBreak="0">
     <w:nsid w:val="560955F9"/>
     <w:multiLevelType w:val="hybridMultilevel"/>
     <w:tmpl w:val="E0C2F0B8"/>
@@ -5923,7 +6123,7 @@
       </w:pPr>
     </w:lvl>
   </w:abstractNum>
-  <w:abstractNum w:abstractNumId="22">
+  <w:abstractNum w:abstractNumId="22" w15:restartNumberingAfterBreak="0">
     <w:nsid w:val="57C1411D"/>
     <w:multiLevelType w:val="hybridMultilevel"/>
     <w:tmpl w:val="893652E4"/>
@@ -6018,7 +6218,7 @@
       </w:pPr>
     </w:lvl>
   </w:abstractNum>
-  <w:abstractNum w:abstractNumId="23">
+  <w:abstractNum w:abstractNumId="23" w15:restartNumberingAfterBreak="0">
     <w:nsid w:val="5CD4002F"/>
     <w:multiLevelType w:val="hybridMultilevel"/>
     <w:tmpl w:val="9F90FBA2"/>
@@ -6114,7 +6314,7 @@
       </w:pPr>
     </w:lvl>
   </w:abstractNum>
-  <w:abstractNum w:abstractNumId="24">
+  <w:abstractNum w:abstractNumId="24" w15:restartNumberingAfterBreak="0">
     <w:nsid w:val="5DAD01C7"/>
     <w:multiLevelType w:val="hybridMultilevel"/>
     <w:tmpl w:val="D81C28BA"/>
@@ -6254,7 +6454,7 @@
       </w:rPr>
     </w:lvl>
   </w:abstractNum>
-  <w:abstractNum w:abstractNumId="25">
+  <w:abstractNum w:abstractNumId="25" w15:restartNumberingAfterBreak="0">
     <w:nsid w:val="5FC846C4"/>
     <w:multiLevelType w:val="hybridMultilevel"/>
     <w:tmpl w:val="F4D4F872"/>
@@ -6346,7 +6546,7 @@
       </w:pPr>
     </w:lvl>
   </w:abstractNum>
-  <w:abstractNum w:abstractNumId="26">
+  <w:abstractNum w:abstractNumId="26" w15:restartNumberingAfterBreak="0">
     <w:nsid w:val="64653A60"/>
     <w:multiLevelType w:val="hybridMultilevel"/>
     <w:tmpl w:val="1E1EE2C8"/>
@@ -6436,7 +6636,7 @@
       </w:pPr>
     </w:lvl>
   </w:abstractNum>
-  <w:abstractNum w:abstractNumId="27">
+  <w:abstractNum w:abstractNumId="27" w15:restartNumberingAfterBreak="0">
     <w:nsid w:val="66B86BA5"/>
     <w:multiLevelType w:val="hybridMultilevel"/>
     <w:tmpl w:val="72140ACA"/>
@@ -6525,7 +6725,7 @@
       </w:pPr>
     </w:lvl>
   </w:abstractNum>
-  <w:abstractNum w:abstractNumId="28">
+  <w:abstractNum w:abstractNumId="28" w15:restartNumberingAfterBreak="0">
     <w:nsid w:val="68A676AB"/>
     <w:multiLevelType w:val="hybridMultilevel"/>
     <w:tmpl w:val="B93471CC"/>
@@ -6619,7 +6819,7 @@
       </w:pPr>
     </w:lvl>
   </w:abstractNum>
-  <w:abstractNum w:abstractNumId="29">
+  <w:abstractNum w:abstractNumId="29" w15:restartNumberingAfterBreak="0">
     <w:nsid w:val="6C276C3F"/>
     <w:multiLevelType w:val="multilevel"/>
     <w:tmpl w:val="148EFD64"/>
@@ -6732,7 +6932,7 @@
       </w:rPr>
     </w:lvl>
   </w:abstractNum>
-  <w:abstractNum w:abstractNumId="30">
+  <w:abstractNum w:abstractNumId="30" w15:restartNumberingAfterBreak="0">
     <w:nsid w:val="708270CF"/>
     <w:multiLevelType w:val="hybridMultilevel"/>
     <w:tmpl w:val="07D00ADC"/>
@@ -6873,7 +7073,7 @@
       </w:rPr>
     </w:lvl>
   </w:abstractNum>
-  <w:abstractNum w:abstractNumId="31">
+  <w:abstractNum w:abstractNumId="31" w15:restartNumberingAfterBreak="0">
     <w:nsid w:val="7AE31E45"/>
     <w:multiLevelType w:val="hybridMultilevel"/>
     <w:tmpl w:val="2AB233FC"/>
@@ -6992,7 +7192,7 @@
       </w:pPr>
     </w:lvl>
   </w:abstractNum>
-  <w:abstractNum w:abstractNumId="32">
+  <w:abstractNum w:abstractNumId="32" w15:restartNumberingAfterBreak="0">
     <w:nsid w:val="7D514D14"/>
     <w:multiLevelType w:val="hybridMultilevel"/>
     <w:tmpl w:val="72140ACA"/>
@@ -7081,7 +7281,7 @@
       </w:pPr>
     </w:lvl>
   </w:abstractNum>
-  <w:abstractNum w:abstractNumId="33">
+  <w:abstractNum w:abstractNumId="33" w15:restartNumberingAfterBreak="0">
     <w:nsid w:val="7ED2149F"/>
     <w:multiLevelType w:val="multilevel"/>
     <w:tmpl w:val="B10C8FA8"/>
@@ -7194,7 +7394,7 @@
       </w:rPr>
     </w:lvl>
   </w:abstractNum>
-  <w:abstractNum w:abstractNumId="34">
+  <w:abstractNum w:abstractNumId="34" w15:restartNumberingAfterBreak="0">
     <w:nsid w:val="7F604CFC"/>
     <w:multiLevelType w:val="hybridMultilevel"/>
     <w:tmpl w:val="2D964A4C"/>
@@ -7449,7 +7649,7 @@
 </file>
 
 <file path=word/styles.xml><?xml version="1.0" encoding="utf-8"?>
-<w:styles xmlns:mc="http://schemas.openxmlformats.org/markup-compatibility/2006" xmlns:r="http://schemas.openxmlformats.org/officeDocument/2006/relationships" xmlns:w="http://schemas.openxmlformats.org/wordprocessingml/2006/main" xmlns:w14="http://schemas.microsoft.com/office/word/2010/wordml" xmlns:w15="http://schemas.microsoft.com/office/word/2012/wordml" mc:Ignorable="w14 w15">
+<w:styles xmlns:mc="http://schemas.openxmlformats.org/markup-compatibility/2006" xmlns:r="http://schemas.openxmlformats.org/officeDocument/2006/relationships" xmlns:w="http://schemas.openxmlformats.org/wordprocessingml/2006/main" xmlns:w14="http://schemas.microsoft.com/office/word/2010/wordml" xmlns:w15="http://schemas.microsoft.com/office/word/2012/wordml" xmlns:w16cid="http://schemas.microsoft.com/office/word/2016/wordml/cid" xmlns:w16se="http://schemas.microsoft.com/office/word/2015/wordml/symex" mc:Ignorable="w14 w15 w16se w16cid">
   <w:docDefaults>
     <w:rPrDefault>
       <w:rPr>
@@ -7459,7 +7659,7 @@
     </w:rPrDefault>
     <w:pPrDefault/>
   </w:docDefaults>
-  <w:latentStyles w:defLockedState="0" w:defUIPriority="99" w:defSemiHidden="0" w:defUnhideWhenUsed="0" w:defQFormat="0" w:count="382">
+  <w:latentStyles w:defLockedState="0" w:defUIPriority="99" w:defSemiHidden="0" w:defUnhideWhenUsed="0" w:defQFormat="0" w:count="375">
     <w:lsdException w:name="Normal" w:uiPriority="0" w:qFormat="1"/>
     <w:lsdException w:name="heading 1" w:uiPriority="0" w:qFormat="1"/>
     <w:lsdException w:name="heading 2" w:semiHidden="1" w:uiPriority="0" w:unhideWhenUsed="1" w:qFormat="1"/>
@@ -7825,7 +8025,7 @@
     <w:lsdException w:name="Mention" w:semiHidden="1" w:unhideWhenUsed="1"/>
     <w:lsdException w:name="Smart Hyperlink" w:semiHidden="1" w:unhideWhenUsed="1"/>
   </w:latentStyles>
-  <w:style w:type="paragraph" w:default="1" w:styleId="Normal">
+  <w:style w:type="paragraph" w:default="1" w:styleId="Standard">
     <w:name w:val="Normal"/>
     <w:qFormat/>
     <w:rsid w:val="00F121E9"/>
@@ -7838,11 +8038,11 @@
       <w:lang w:val="fr-CH" w:eastAsia="fr-CH"/>
     </w:rPr>
   </w:style>
-  <w:style w:type="paragraph" w:styleId="Heading1">
+  <w:style w:type="paragraph" w:styleId="berschrift1">
     <w:name w:val="heading 1"/>
-    <w:basedOn w:val="Normal"/>
-    <w:next w:val="Normal"/>
-    <w:link w:val="Heading1Char"/>
+    <w:basedOn w:val="Standard"/>
+    <w:next w:val="Standard"/>
+    <w:link w:val="berschrift1Zchn"/>
     <w:qFormat/>
     <w:rsid w:val="00F00819"/>
     <w:pPr>
@@ -7864,11 +8064,11 @@
       <w:szCs w:val="32"/>
     </w:rPr>
   </w:style>
-  <w:style w:type="paragraph" w:styleId="Heading2">
+  <w:style w:type="paragraph" w:styleId="berschrift2">
     <w:name w:val="heading 2"/>
-    <w:basedOn w:val="Normal"/>
-    <w:next w:val="Normal"/>
-    <w:link w:val="Heading2Char"/>
+    <w:basedOn w:val="Standard"/>
+    <w:next w:val="Standard"/>
+    <w:link w:val="berschrift2Zchn"/>
     <w:qFormat/>
     <w:rsid w:val="00F00819"/>
     <w:pPr>
@@ -7889,11 +8089,11 @@
       <w:szCs w:val="28"/>
     </w:rPr>
   </w:style>
-  <w:style w:type="paragraph" w:styleId="Heading3">
+  <w:style w:type="paragraph" w:styleId="berschrift3">
     <w:name w:val="heading 3"/>
-    <w:basedOn w:val="Normal"/>
-    <w:next w:val="Normal"/>
-    <w:link w:val="Heading3Char"/>
+    <w:basedOn w:val="Standard"/>
+    <w:next w:val="Standard"/>
+    <w:link w:val="berschrift3Zchn"/>
     <w:qFormat/>
     <w:rsid w:val="00F00819"/>
     <w:pPr>
@@ -7913,13 +8113,13 @@
       <w:szCs w:val="26"/>
     </w:rPr>
   </w:style>
-  <w:style w:type="character" w:default="1" w:styleId="DefaultParagraphFont">
+  <w:style w:type="character" w:default="1" w:styleId="Absatz-Standardschriftart">
     <w:name w:val="Default Paragraph Font"/>
     <w:uiPriority w:val="1"/>
     <w:semiHidden/>
     <w:unhideWhenUsed/>
   </w:style>
-  <w:style w:type="table" w:default="1" w:styleId="TableNormal">
+  <w:style w:type="table" w:default="1" w:styleId="NormaleTabelle">
     <w:name w:val="Normal Table"/>
     <w:uiPriority w:val="99"/>
     <w:semiHidden/>
@@ -7934,16 +8134,16 @@
       </w:tblCellMar>
     </w:tblPr>
   </w:style>
-  <w:style w:type="numbering" w:default="1" w:styleId="NoList">
+  <w:style w:type="numbering" w:default="1" w:styleId="KeineListe">
     <w:name w:val="No List"/>
     <w:uiPriority w:val="99"/>
     <w:semiHidden/>
     <w:unhideWhenUsed/>
   </w:style>
-  <w:style w:type="character" w:customStyle="1" w:styleId="Heading1Char">
-    <w:name w:val="Heading 1 Char"/>
-    <w:basedOn w:val="DefaultParagraphFont"/>
-    <w:link w:val="Heading1"/>
+  <w:style w:type="character" w:customStyle="1" w:styleId="berschrift1Zchn">
+    <w:name w:val="Überschrift 1 Zchn"/>
+    <w:basedOn w:val="Absatz-Standardschriftart"/>
+    <w:link w:val="berschrift1"/>
     <w:rsid w:val="00F00819"/>
     <w:rPr>
       <w:rFonts w:ascii="DIN" w:eastAsia="Times New Roman" w:hAnsi="DIN" w:cs="Arial"/>
@@ -7954,10 +8154,10 @@
       <w:szCs w:val="32"/>
     </w:rPr>
   </w:style>
-  <w:style w:type="character" w:customStyle="1" w:styleId="Heading2Char">
-    <w:name w:val="Heading 2 Char"/>
-    <w:basedOn w:val="DefaultParagraphFont"/>
-    <w:link w:val="Heading2"/>
+  <w:style w:type="character" w:customStyle="1" w:styleId="berschrift2Zchn">
+    <w:name w:val="Überschrift 2 Zchn"/>
+    <w:basedOn w:val="Absatz-Standardschriftart"/>
+    <w:link w:val="berschrift2"/>
     <w:rsid w:val="00F00819"/>
     <w:rPr>
       <w:rFonts w:ascii="DIN" w:eastAsia="Times New Roman" w:hAnsi="DIN" w:cs="Arial"/>
@@ -7968,10 +8168,10 @@
       <w:szCs w:val="28"/>
     </w:rPr>
   </w:style>
-  <w:style w:type="character" w:customStyle="1" w:styleId="Heading3Char">
-    <w:name w:val="Heading 3 Char"/>
-    <w:basedOn w:val="DefaultParagraphFont"/>
-    <w:link w:val="Heading3"/>
+  <w:style w:type="character" w:customStyle="1" w:styleId="berschrift3Zchn">
+    <w:name w:val="Überschrift 3 Zchn"/>
+    <w:basedOn w:val="Absatz-Standardschriftart"/>
+    <w:link w:val="berschrift3"/>
     <w:rsid w:val="00F00819"/>
     <w:rPr>
       <w:rFonts w:ascii="DIN" w:eastAsia="Times New Roman" w:hAnsi="DIN" w:cs="Arial"/>
@@ -7981,9 +8181,9 @@
       <w:szCs w:val="26"/>
     </w:rPr>
   </w:style>
-  <w:style w:type="paragraph" w:styleId="ListParagraph">
+  <w:style w:type="paragraph" w:styleId="Listenabsatz">
     <w:name w:val="List Paragraph"/>
-    <w:basedOn w:val="Normal"/>
+    <w:basedOn w:val="Standard"/>
     <w:qFormat/>
     <w:rsid w:val="00F00819"/>
     <w:pPr>
@@ -7994,10 +8194,10 @@
       <w:lang w:val="fr-FR" w:eastAsia="fr-FR"/>
     </w:rPr>
   </w:style>
-  <w:style w:type="paragraph" w:styleId="TOC3">
+  <w:style w:type="paragraph" w:styleId="Verzeichnis3">
     <w:name w:val="toc 3"/>
-    <w:basedOn w:val="Normal"/>
-    <w:next w:val="Normal"/>
+    <w:basedOn w:val="Standard"/>
+    <w:next w:val="Standard"/>
     <w:autoRedefine/>
     <w:uiPriority w:val="39"/>
     <w:unhideWhenUsed/>
@@ -8014,7 +8214,7 @@
   </w:style>
   <w:style w:type="character" w:styleId="Hyperlink">
     <w:name w:val="Hyperlink"/>
-    <w:basedOn w:val="DefaultParagraphFont"/>
+    <w:basedOn w:val="Absatz-Standardschriftart"/>
     <w:uiPriority w:val="99"/>
     <w:unhideWhenUsed/>
     <w:rsid w:val="00C823C8"/>
@@ -8023,10 +8223,10 @@
       <w:u w:val="single"/>
     </w:rPr>
   </w:style>
-  <w:style w:type="paragraph" w:styleId="TOC1">
+  <w:style w:type="paragraph" w:styleId="Verzeichnis1">
     <w:name w:val="toc 1"/>
-    <w:basedOn w:val="Normal"/>
-    <w:next w:val="Normal"/>
+    <w:basedOn w:val="Standard"/>
+    <w:next w:val="Standard"/>
     <w:autoRedefine/>
     <w:uiPriority w:val="39"/>
     <w:rsid w:val="00C823C8"/>
@@ -8040,10 +8240,10 @@
       <w:caps/>
     </w:rPr>
   </w:style>
-  <w:style w:type="paragraph" w:styleId="TOC2">
+  <w:style w:type="paragraph" w:styleId="Verzeichnis2">
     <w:name w:val="toc 2"/>
-    <w:basedOn w:val="Normal"/>
-    <w:next w:val="Normal"/>
+    <w:basedOn w:val="Standard"/>
+    <w:next w:val="Standard"/>
     <w:autoRedefine/>
     <w:uiPriority w:val="39"/>
     <w:rsid w:val="00C823C8"/>
@@ -8058,7 +8258,7 @@
   </w:style>
   <w:style w:type="paragraph" w:customStyle="1" w:styleId="StyleHeading2Right-035cm">
     <w:name w:val="Style Heading 2 + Right:  -0.35 cm"/>
-    <w:basedOn w:val="Heading2"/>
+    <w:basedOn w:val="berschrift2"/>
     <w:rsid w:val="00C823C8"/>
     <w:pPr>
       <w:numPr>
@@ -8075,7 +8275,7 @@
   </w:style>
   <w:style w:type="paragraph" w:customStyle="1" w:styleId="Heading1Numbered">
     <w:name w:val="Heading 1 Numbered"/>
-    <w:basedOn w:val="Heading1"/>
+    <w:basedOn w:val="berschrift1"/>
     <w:rsid w:val="00C823C8"/>
     <w:pPr>
       <w:numPr>
@@ -8086,10 +8286,10 @@
       </w:tabs>
     </w:pPr>
   </w:style>
-  <w:style w:type="paragraph" w:styleId="TOCHeading">
+  <w:style w:type="paragraph" w:styleId="Inhaltsverzeichnisberschrift">
     <w:name w:val="TOC Heading"/>
-    <w:basedOn w:val="Heading1"/>
-    <w:next w:val="Normal"/>
+    <w:basedOn w:val="berschrift1"/>
+    <w:next w:val="Standard"/>
     <w:uiPriority w:val="39"/>
     <w:unhideWhenUsed/>
     <w:qFormat/>
@@ -8113,10 +8313,10 @@
       <w:lang w:val="en-US" w:eastAsia="en-US"/>
     </w:rPr>
   </w:style>
-  <w:style w:type="paragraph" w:styleId="BalloonText">
+  <w:style w:type="paragraph" w:styleId="Sprechblasentext">
     <w:name w:val="Balloon Text"/>
-    <w:basedOn w:val="Normal"/>
-    <w:link w:val="BalloonTextChar"/>
+    <w:basedOn w:val="Standard"/>
+    <w:link w:val="SprechblasentextZchn"/>
     <w:uiPriority w:val="99"/>
     <w:semiHidden/>
     <w:unhideWhenUsed/>
@@ -8130,10 +8330,10 @@
       <w:szCs w:val="16"/>
     </w:rPr>
   </w:style>
-  <w:style w:type="character" w:customStyle="1" w:styleId="BalloonTextChar">
-    <w:name w:val="Balloon Text Char"/>
-    <w:basedOn w:val="DefaultParagraphFont"/>
-    <w:link w:val="BalloonText"/>
+  <w:style w:type="character" w:customStyle="1" w:styleId="SprechblasentextZchn">
+    <w:name w:val="Sprechblasentext Zchn"/>
+    <w:basedOn w:val="Absatz-Standardschriftart"/>
+    <w:link w:val="Sprechblasentext"/>
     <w:uiPriority w:val="99"/>
     <w:semiHidden/>
     <w:rsid w:val="003D6245"/>
@@ -8143,10 +8343,10 @@
       <w:szCs w:val="16"/>
     </w:rPr>
   </w:style>
-  <w:style w:type="paragraph" w:styleId="Header">
+  <w:style w:type="paragraph" w:styleId="Kopfzeile">
     <w:name w:val="header"/>
-    <w:basedOn w:val="Normal"/>
-    <w:link w:val="HeaderChar"/>
+    <w:basedOn w:val="Standard"/>
+    <w:link w:val="KopfzeileZchn"/>
     <w:uiPriority w:val="99"/>
     <w:unhideWhenUsed/>
     <w:rsid w:val="000D3B7B"/>
@@ -8158,17 +8358,17 @@
       <w:spacing w:after="0" w:line="240" w:lineRule="auto"/>
     </w:pPr>
   </w:style>
-  <w:style w:type="character" w:customStyle="1" w:styleId="HeaderChar">
-    <w:name w:val="Header Char"/>
-    <w:basedOn w:val="DefaultParagraphFont"/>
-    <w:link w:val="Header"/>
+  <w:style w:type="character" w:customStyle="1" w:styleId="KopfzeileZchn">
+    <w:name w:val="Kopfzeile Zchn"/>
+    <w:basedOn w:val="Absatz-Standardschriftart"/>
+    <w:link w:val="Kopfzeile"/>
     <w:uiPriority w:val="99"/>
     <w:rsid w:val="000D3B7B"/>
   </w:style>
-  <w:style w:type="paragraph" w:styleId="Footer">
+  <w:style w:type="paragraph" w:styleId="Fuzeile">
     <w:name w:val="footer"/>
-    <w:basedOn w:val="Normal"/>
-    <w:link w:val="FooterChar"/>
+    <w:basedOn w:val="Standard"/>
+    <w:link w:val="FuzeileZchn"/>
     <w:uiPriority w:val="99"/>
     <w:unhideWhenUsed/>
     <w:rsid w:val="000D3B7B"/>
@@ -8180,16 +8380,16 @@
       <w:spacing w:after="0" w:line="240" w:lineRule="auto"/>
     </w:pPr>
   </w:style>
-  <w:style w:type="character" w:customStyle="1" w:styleId="FooterChar">
-    <w:name w:val="Footer Char"/>
-    <w:basedOn w:val="DefaultParagraphFont"/>
-    <w:link w:val="Footer"/>
+  <w:style w:type="character" w:customStyle="1" w:styleId="FuzeileZchn">
+    <w:name w:val="Fußzeile Zchn"/>
+    <w:basedOn w:val="Absatz-Standardschriftart"/>
+    <w:link w:val="Fuzeile"/>
     <w:uiPriority w:val="99"/>
     <w:rsid w:val="000D3B7B"/>
   </w:style>
-  <w:style w:type="character" w:styleId="FollowedHyperlink">
+  <w:style w:type="character" w:styleId="BesuchterLink">
     <w:name w:val="FollowedHyperlink"/>
-    <w:basedOn w:val="DefaultParagraphFont"/>
+    <w:basedOn w:val="Absatz-Standardschriftart"/>
     <w:uiPriority w:val="99"/>
     <w:semiHidden/>
     <w:unhideWhenUsed/>
@@ -8199,18 +8399,18 @@
       <w:u w:val="single"/>
     </w:rPr>
   </w:style>
-  <w:style w:type="character" w:styleId="PageNumber">
+  <w:style w:type="character" w:styleId="Seitenzahl">
     <w:name w:val="page number"/>
-    <w:basedOn w:val="DefaultParagraphFont"/>
+    <w:basedOn w:val="Absatz-Standardschriftart"/>
     <w:uiPriority w:val="99"/>
     <w:semiHidden/>
     <w:unhideWhenUsed/>
     <w:rsid w:val="00417950"/>
   </w:style>
-  <w:style w:type="paragraph" w:styleId="TOC4">
+  <w:style w:type="paragraph" w:styleId="Verzeichnis4">
     <w:name w:val="toc 4"/>
-    <w:basedOn w:val="Normal"/>
-    <w:next w:val="Normal"/>
+    <w:basedOn w:val="Standard"/>
+    <w:next w:val="Standard"/>
     <w:autoRedefine/>
     <w:uiPriority w:val="39"/>
     <w:semiHidden/>
@@ -8226,10 +8426,10 @@
       <w:szCs w:val="18"/>
     </w:rPr>
   </w:style>
-  <w:style w:type="paragraph" w:styleId="TOC5">
+  <w:style w:type="paragraph" w:styleId="Verzeichnis5">
     <w:name w:val="toc 5"/>
-    <w:basedOn w:val="Normal"/>
-    <w:next w:val="Normal"/>
+    <w:basedOn w:val="Standard"/>
+    <w:next w:val="Standard"/>
     <w:autoRedefine/>
     <w:uiPriority w:val="39"/>
     <w:semiHidden/>
@@ -8245,10 +8445,10 @@
       <w:szCs w:val="18"/>
     </w:rPr>
   </w:style>
-  <w:style w:type="paragraph" w:styleId="TOC6">
+  <w:style w:type="paragraph" w:styleId="Verzeichnis6">
     <w:name w:val="toc 6"/>
-    <w:basedOn w:val="Normal"/>
-    <w:next w:val="Normal"/>
+    <w:basedOn w:val="Standard"/>
+    <w:next w:val="Standard"/>
     <w:autoRedefine/>
     <w:uiPriority w:val="39"/>
     <w:semiHidden/>
@@ -8264,10 +8464,10 @@
       <w:szCs w:val="18"/>
     </w:rPr>
   </w:style>
-  <w:style w:type="paragraph" w:styleId="TOC7">
+  <w:style w:type="paragraph" w:styleId="Verzeichnis7">
     <w:name w:val="toc 7"/>
-    <w:basedOn w:val="Normal"/>
-    <w:next w:val="Normal"/>
+    <w:basedOn w:val="Standard"/>
+    <w:next w:val="Standard"/>
     <w:autoRedefine/>
     <w:uiPriority w:val="39"/>
     <w:semiHidden/>
@@ -8283,10 +8483,10 @@
       <w:szCs w:val="18"/>
     </w:rPr>
   </w:style>
-  <w:style w:type="paragraph" w:styleId="TOC8">
+  <w:style w:type="paragraph" w:styleId="Verzeichnis8">
     <w:name w:val="toc 8"/>
-    <w:basedOn w:val="Normal"/>
-    <w:next w:val="Normal"/>
+    <w:basedOn w:val="Standard"/>
+    <w:next w:val="Standard"/>
     <w:autoRedefine/>
     <w:uiPriority w:val="39"/>
     <w:semiHidden/>
@@ -8302,10 +8502,10 @@
       <w:szCs w:val="18"/>
     </w:rPr>
   </w:style>
-  <w:style w:type="paragraph" w:styleId="TOC9">
+  <w:style w:type="paragraph" w:styleId="Verzeichnis9">
     <w:name w:val="toc 9"/>
-    <w:basedOn w:val="Normal"/>
-    <w:next w:val="Normal"/>
+    <w:basedOn w:val="Standard"/>
+    <w:next w:val="Standard"/>
     <w:autoRedefine/>
     <w:uiPriority w:val="39"/>
     <w:semiHidden/>
@@ -8319,6 +8519,16 @@
       <w:rFonts w:asciiTheme="minorHAnsi" w:hAnsiTheme="minorHAnsi"/>
       <w:sz w:val="18"/>
       <w:szCs w:val="18"/>
+    </w:rPr>
+  </w:style>
+  <w:style w:type="character" w:styleId="NichtaufgelsteErwhnung">
+    <w:name w:val="Unresolved Mention"/>
+    <w:basedOn w:val="Absatz-Standardschriftart"/>
+    <w:uiPriority w:val="99"/>
+    <w:rsid w:val="006A6B08"/>
+    <w:rPr>
+      <w:color w:val="808080"/>
+      <w:shd w:val="clear" w:color="auto" w:fill="E6E6E6"/>
     </w:rPr>
   </w:style>
 </w:styles>
@@ -8647,7 +8857,7 @@
 </file>
 
 <file path=customXml/itemProps1.xml><?xml version="1.0" encoding="utf-8"?>
-<ds:datastoreItem xmlns:ds="http://schemas.openxmlformats.org/officeDocument/2006/customXml" ds:itemID="{44635D9B-2EA2-6E44-8D80-24D529F2AA99}">
+<ds:datastoreItem xmlns:ds="http://schemas.openxmlformats.org/officeDocument/2006/customXml" ds:itemID="{C14C5970-AFFF-46EF-AED6-E9774990610F}">
   <ds:schemaRefs>
     <ds:schemaRef ds:uri="http://schemas.openxmlformats.org/officeDocument/2006/bibliography"/>
   </ds:schemaRefs>

</xml_diff>